<commit_message>
update: analysis.R and resultados
</commit_message>
<xml_diff>
--- a/resultados.docx
+++ b/resultados.docx
@@ -79,12 +79,6 @@
                 <w:lang w:val="en-US"/>
               </w:rPr>
             </w:pPr>
-            <w:r>
-              <w:rPr>
-                <w:rFonts w:ascii="Times New Roman" w:hAnsi="Times New Roman" w:cs="Times New Roman"/>
-              </w:rPr>
-              <w:t>Características basais</w:t>
-            </w:r>
           </w:p>
         </w:tc>
         <w:tc>
@@ -105,13 +99,13 @@
               <w:rPr>
                 <w:rFonts w:ascii="Times New Roman" w:hAnsi="Times New Roman" w:cs="Times New Roman"/>
               </w:rPr>
-              <w:t>Todos (n=</w:t>
-            </w:r>
-            <w:r>
-              <w:rPr>
-                <w:rFonts w:ascii="Times New Roman" w:hAnsi="Times New Roman" w:cs="Times New Roman"/>
-              </w:rPr>
-              <w:t>2148</w:t>
+              <w:t xml:space="preserve"> (n=</w:t>
+            </w:r>
+            <w:r>
+              <w:rPr>
+                <w:rFonts w:ascii="Times New Roman" w:hAnsi="Times New Roman" w:cs="Times New Roman"/>
+              </w:rPr>
+              <w:t>4986</w:t>
             </w:r>
             <w:r>
               <w:rPr>
@@ -1937,19 +1931,7 @@
               <w:rPr>
                 <w:rFonts w:ascii="Times New Roman" w:hAnsi="Times New Roman" w:cs="Times New Roman"/>
               </w:rPr>
-              <w:t xml:space="preserve">Número de </w:t>
-            </w:r>
-            <w:r>
-              <w:rPr>
-                <w:rFonts w:ascii="Times New Roman" w:hAnsi="Times New Roman" w:cs="Times New Roman"/>
-              </w:rPr>
-              <w:t>comorbidades</w:t>
-            </w:r>
-            <w:r>
-              <w:rPr>
-                <w:rFonts w:ascii="Times New Roman" w:hAnsi="Times New Roman" w:cs="Times New Roman"/>
-              </w:rPr>
-              <w:t xml:space="preserve"> </w:t>
+              <w:t xml:space="preserve">Número de comorbidades </w:t>
             </w:r>
             <w:r>
               <w:rPr>
@@ -2292,13 +2274,7 @@
               <w:rPr>
                 <w:rFonts w:ascii="Times New Roman" w:hAnsi="Times New Roman" w:cs="Times New Roman"/>
               </w:rPr>
-              <w:t>Pacientes</w:t>
-            </w:r>
-            <w:r>
-              <w:rPr>
-                <w:rFonts w:ascii="Times New Roman" w:hAnsi="Times New Roman" w:cs="Times New Roman"/>
-              </w:rPr>
-              <w:t xml:space="preserve"> que foram internados</w:t>
+              <w:t>Pacientes que foram internados</w:t>
             </w:r>
             <w:r>
               <w:rPr>
@@ -2362,6 +2338,1696 @@
                 <w:rFonts w:ascii="Times New Roman" w:hAnsi="Times New Roman" w:cs="Times New Roman"/>
               </w:rPr>
               <w:t>%)</w:t>
+            </w:r>
+          </w:p>
+        </w:tc>
+      </w:tr>
+    </w:tbl>
+    <w:p/>
+    <w:p>
+      <w:pPr>
+        <w:sectPr>
+          <w:pgSz w:w="11906" w:h="16838"/>
+          <w:pgMar w:top="1418" w:right="1701" w:bottom="1418" w:left="1701" w:header="709" w:footer="709" w:gutter="0"/>
+          <w:cols w:space="708"/>
+          <w:docGrid w:linePitch="360"/>
+        </w:sectPr>
+      </w:pPr>
+    </w:p>
+    <w:tbl>
+      <w:tblPr>
+        <w:tblStyle w:val="Tabelacomgrade"/>
+        <w:tblpPr w:leftFromText="141" w:rightFromText="141" w:vertAnchor="text" w:horzAnchor="margin" w:tblpXSpec="center" w:tblpY="-336"/>
+        <w:tblW w:w="0" w:type="auto"/>
+        <w:tblInd w:w="0" w:type="dxa"/>
+        <w:tblBorders>
+          <w:top w:val="none" w:sz="0" w:space="0" w:color="auto"/>
+          <w:left w:val="none" w:sz="0" w:space="0" w:color="auto"/>
+          <w:bottom w:val="none" w:sz="0" w:space="0" w:color="auto"/>
+          <w:right w:val="none" w:sz="0" w:space="0" w:color="auto"/>
+          <w:insideH w:val="none" w:sz="0" w:space="0" w:color="auto"/>
+          <w:insideV w:val="none" w:sz="0" w:space="0" w:color="auto"/>
+        </w:tblBorders>
+        <w:tblLook w:val="04A0" w:firstRow="1" w:lastRow="0" w:firstColumn="1" w:lastColumn="0" w:noHBand="0" w:noVBand="1"/>
+      </w:tblPr>
+      <w:tblGrid>
+        <w:gridCol w:w="2942"/>
+        <w:gridCol w:w="363"/>
+        <w:gridCol w:w="1039"/>
+        <w:gridCol w:w="2293"/>
+        <w:gridCol w:w="1835"/>
+        <w:gridCol w:w="363"/>
+        <w:gridCol w:w="1039"/>
+        <w:gridCol w:w="2293"/>
+        <w:gridCol w:w="1835"/>
+      </w:tblGrid>
+      <w:tr>
+        <w:trPr>
+          <w:trHeight w:val="288"/>
+        </w:trPr>
+        <w:tc>
+          <w:tcPr>
+            <w:tcW w:w="0" w:type="auto"/>
+            <w:gridSpan w:val="9"/>
+            <w:tcBorders>
+              <w:bottom w:val="single" w:sz="4" w:space="0" w:color="auto"/>
+            </w:tcBorders>
+          </w:tcPr>
+          <w:p>
+            <w:pPr>
+              <w:jc w:val="both"/>
+              <w:rPr>
+                <w:rFonts w:ascii="Times New Roman" w:hAnsi="Times New Roman" w:cs="Times New Roman"/>
+                <w:b/>
+                <w:bCs/>
+                <w:sz w:val="24"/>
+                <w:szCs w:val="24"/>
+              </w:rPr>
+            </w:pPr>
+            <w:r>
+              <w:rPr>
+                <w:rFonts w:ascii="Times New Roman" w:hAnsi="Times New Roman" w:cs="Times New Roman"/>
+                <w:b/>
+                <w:bCs/>
+                <w:sz w:val="24"/>
+                <w:szCs w:val="24"/>
+              </w:rPr>
+              <w:lastRenderedPageBreak/>
+              <w:t xml:space="preserve">Tabela 1. </w:t>
+            </w:r>
+            <w:r>
+              <w:rPr>
+                <w:rFonts w:ascii="Times New Roman" w:hAnsi="Times New Roman" w:cs="Times New Roman"/>
+                <w:sz w:val="24"/>
+                <w:szCs w:val="24"/>
+              </w:rPr>
+              <w:t>Análise de regressão logística ajustada (</w:t>
+            </w:r>
+            <w:r>
+              <w:rPr>
+                <w:rFonts w:ascii="Times New Roman" w:hAnsi="Times New Roman" w:cs="Times New Roman"/>
+                <w:i/>
+                <w:iCs/>
+                <w:sz w:val="24"/>
+                <w:szCs w:val="24"/>
+              </w:rPr>
+              <w:t>O</w:t>
+            </w:r>
+            <w:r>
+              <w:rPr>
+                <w:rFonts w:ascii="Times New Roman" w:hAnsi="Times New Roman" w:cs="Times New Roman"/>
+                <w:i/>
+                <w:iCs/>
+                <w:sz w:val="24"/>
+                <w:szCs w:val="24"/>
+              </w:rPr>
+              <w:t xml:space="preserve">dds </w:t>
+            </w:r>
+            <w:r>
+              <w:rPr>
+                <w:rFonts w:ascii="Times New Roman" w:hAnsi="Times New Roman" w:cs="Times New Roman"/>
+                <w:i/>
+                <w:iCs/>
+                <w:sz w:val="24"/>
+                <w:szCs w:val="24"/>
+              </w:rPr>
+              <w:t>R</w:t>
+            </w:r>
+            <w:r>
+              <w:rPr>
+                <w:rFonts w:ascii="Times New Roman" w:hAnsi="Times New Roman" w:cs="Times New Roman"/>
+                <w:i/>
+                <w:iCs/>
+                <w:sz w:val="24"/>
+                <w:szCs w:val="24"/>
+              </w:rPr>
+              <w:t>atio</w:t>
+            </w:r>
+            <w:r>
+              <w:rPr>
+                <w:rFonts w:ascii="Times New Roman" w:hAnsi="Times New Roman" w:cs="Times New Roman"/>
+                <w:sz w:val="24"/>
+                <w:szCs w:val="24"/>
+              </w:rPr>
+              <w:t xml:space="preserve"> [(IC95%]) da associação entre incapacidade física e hospitalização.</w:t>
+            </w:r>
+          </w:p>
+        </w:tc>
+      </w:tr>
+      <w:tr>
+        <w:trPr>
+          <w:trHeight w:val="428"/>
+        </w:trPr>
+        <w:tc>
+          <w:tcPr>
+            <w:tcW w:w="0" w:type="auto"/>
+            <w:gridSpan w:val="9"/>
+            <w:tcBorders>
+              <w:top w:val="single" w:sz="4" w:space="0" w:color="auto"/>
+              <w:bottom w:val="single" w:sz="4" w:space="0" w:color="auto"/>
+            </w:tcBorders>
+          </w:tcPr>
+          <w:p>
+            <w:pPr>
+              <w:spacing w:line="480" w:lineRule="auto"/>
+              <w:jc w:val="center"/>
+              <w:rPr>
+                <w:rFonts w:ascii="Times New Roman" w:hAnsi="Times New Roman" w:cs="Times New Roman"/>
+                <w:b/>
+                <w:bCs/>
+                <w:sz w:val="24"/>
+                <w:szCs w:val="24"/>
+              </w:rPr>
+            </w:pPr>
+            <w:r>
+              <w:rPr>
+                <w:rFonts w:ascii="Times New Roman" w:hAnsi="Times New Roman" w:cs="Times New Roman"/>
+                <w:b/>
+                <w:bCs/>
+                <w:sz w:val="24"/>
+                <w:szCs w:val="24"/>
+              </w:rPr>
+              <w:t>Hospitalização</w:t>
+            </w:r>
+          </w:p>
+        </w:tc>
+      </w:tr>
+      <w:tr>
+        <w:trPr>
+          <w:trHeight w:val="286"/>
+        </w:trPr>
+        <w:tc>
+          <w:tcPr>
+            <w:tcW w:w="0" w:type="auto"/>
+            <w:tcBorders>
+              <w:top w:val="single" w:sz="4" w:space="0" w:color="auto"/>
+              <w:bottom w:val="single" w:sz="4" w:space="0" w:color="auto"/>
+            </w:tcBorders>
+            <w:shd w:val="clear" w:color="auto" w:fill="E7E6E6" w:themeFill="background2"/>
+            <w:vAlign w:val="center"/>
+          </w:tcPr>
+          <w:p>
+            <w:pPr>
+              <w:spacing w:line="480" w:lineRule="auto"/>
+              <w:jc w:val="center"/>
+              <w:rPr>
+                <w:rFonts w:ascii="Times New Roman" w:hAnsi="Times New Roman" w:cs="Times New Roman"/>
+                <w:b/>
+                <w:bCs/>
+                <w:sz w:val="24"/>
+                <w:szCs w:val="24"/>
+              </w:rPr>
+            </w:pPr>
+          </w:p>
+        </w:tc>
+        <w:tc>
+          <w:tcPr>
+            <w:tcW w:w="0" w:type="auto"/>
+            <w:tcBorders>
+              <w:top w:val="single" w:sz="4" w:space="0" w:color="auto"/>
+            </w:tcBorders>
+            <w:shd w:val="clear" w:color="auto" w:fill="E7E6E6" w:themeFill="background2"/>
+          </w:tcPr>
+          <w:p>
+            <w:pPr>
+              <w:spacing w:line="480" w:lineRule="auto"/>
+              <w:jc w:val="center"/>
+              <w:rPr>
+                <w:rFonts w:ascii="Times New Roman" w:hAnsi="Times New Roman" w:cs="Times New Roman"/>
+                <w:b/>
+                <w:bCs/>
+                <w:sz w:val="24"/>
+                <w:szCs w:val="24"/>
+              </w:rPr>
+            </w:pPr>
+          </w:p>
+        </w:tc>
+        <w:tc>
+          <w:tcPr>
+            <w:tcW w:w="0" w:type="auto"/>
+            <w:gridSpan w:val="3"/>
+            <w:tcBorders>
+              <w:top w:val="single" w:sz="4" w:space="0" w:color="auto"/>
+              <w:bottom w:val="single" w:sz="4" w:space="0" w:color="auto"/>
+            </w:tcBorders>
+            <w:shd w:val="clear" w:color="auto" w:fill="E7E6E6" w:themeFill="background2"/>
+            <w:vAlign w:val="center"/>
+          </w:tcPr>
+          <w:p>
+            <w:pPr>
+              <w:spacing w:line="480" w:lineRule="auto"/>
+              <w:jc w:val="center"/>
+              <w:rPr>
+                <w:rFonts w:ascii="Times New Roman" w:hAnsi="Times New Roman" w:cs="Times New Roman"/>
+                <w:b/>
+                <w:bCs/>
+                <w:sz w:val="24"/>
+                <w:szCs w:val="24"/>
+              </w:rPr>
+            </w:pPr>
+            <w:r>
+              <w:rPr>
+                <w:rFonts w:ascii="Times New Roman" w:hAnsi="Times New Roman" w:cs="Times New Roman"/>
+                <w:b/>
+                <w:bCs/>
+                <w:sz w:val="24"/>
+                <w:szCs w:val="24"/>
+              </w:rPr>
+              <w:t>Modelo não ajustado</w:t>
+            </w:r>
+          </w:p>
+        </w:tc>
+        <w:tc>
+          <w:tcPr>
+            <w:tcW w:w="0" w:type="auto"/>
+            <w:tcBorders>
+              <w:top w:val="single" w:sz="4" w:space="0" w:color="auto"/>
+            </w:tcBorders>
+            <w:shd w:val="clear" w:color="auto" w:fill="E7E6E6" w:themeFill="background2"/>
+          </w:tcPr>
+          <w:p>
+            <w:pPr>
+              <w:spacing w:line="480" w:lineRule="auto"/>
+              <w:jc w:val="center"/>
+              <w:rPr>
+                <w:rFonts w:ascii="Times New Roman" w:hAnsi="Times New Roman" w:cs="Times New Roman"/>
+                <w:b/>
+                <w:bCs/>
+                <w:sz w:val="24"/>
+                <w:szCs w:val="24"/>
+              </w:rPr>
+            </w:pPr>
+          </w:p>
+        </w:tc>
+        <w:tc>
+          <w:tcPr>
+            <w:tcW w:w="0" w:type="auto"/>
+            <w:gridSpan w:val="3"/>
+            <w:tcBorders>
+              <w:top w:val="single" w:sz="4" w:space="0" w:color="auto"/>
+            </w:tcBorders>
+            <w:shd w:val="clear" w:color="auto" w:fill="E7E6E6" w:themeFill="background2"/>
+            <w:vAlign w:val="center"/>
+          </w:tcPr>
+          <w:p>
+            <w:pPr>
+              <w:spacing w:line="480" w:lineRule="auto"/>
+              <w:jc w:val="center"/>
+              <w:rPr>
+                <w:rFonts w:ascii="Times New Roman" w:hAnsi="Times New Roman" w:cs="Times New Roman"/>
+                <w:b/>
+                <w:bCs/>
+                <w:sz w:val="24"/>
+                <w:szCs w:val="24"/>
+              </w:rPr>
+            </w:pPr>
+            <w:r>
+              <w:rPr>
+                <w:rFonts w:ascii="Times New Roman" w:hAnsi="Times New Roman" w:cs="Times New Roman"/>
+                <w:b/>
+                <w:bCs/>
+                <w:sz w:val="24"/>
+                <w:szCs w:val="24"/>
+              </w:rPr>
+              <w:t xml:space="preserve">Modelo Ajustado </w:t>
+            </w:r>
+            <w:r>
+              <w:rPr>
+                <w:rFonts w:ascii="Times New Roman" w:hAnsi="Times New Roman" w:cs="Times New Roman"/>
+                <w:b/>
+                <w:bCs/>
+                <w:sz w:val="24"/>
+                <w:szCs w:val="24"/>
+                <w:vertAlign w:val="superscript"/>
+              </w:rPr>
+              <w:t>a</w:t>
+            </w:r>
+          </w:p>
+        </w:tc>
+      </w:tr>
+      <w:tr>
+        <w:trPr>
+          <w:trHeight w:val="49"/>
+        </w:trPr>
+        <w:tc>
+          <w:tcPr>
+            <w:tcW w:w="0" w:type="auto"/>
+            <w:tcBorders>
+              <w:top w:val="single" w:sz="4" w:space="0" w:color="auto"/>
+            </w:tcBorders>
+            <w:vAlign w:val="center"/>
+          </w:tcPr>
+          <w:p>
+            <w:pPr>
+              <w:spacing w:line="480" w:lineRule="auto"/>
+              <w:jc w:val="center"/>
+              <w:rPr>
+                <w:rFonts w:ascii="Times New Roman" w:hAnsi="Times New Roman" w:cs="Times New Roman"/>
+                <w:b/>
+                <w:bCs/>
+                <w:sz w:val="24"/>
+                <w:szCs w:val="24"/>
+              </w:rPr>
+            </w:pPr>
+            <w:r>
+              <w:rPr>
+                <w:rFonts w:ascii="Times New Roman" w:hAnsi="Times New Roman" w:cs="Times New Roman"/>
+                <w:b/>
+                <w:bCs/>
+                <w:sz w:val="24"/>
+                <w:szCs w:val="24"/>
+              </w:rPr>
+              <w:t>Preditor</w:t>
+            </w:r>
+          </w:p>
+        </w:tc>
+        <w:tc>
+          <w:tcPr>
+            <w:tcW w:w="0" w:type="auto"/>
+          </w:tcPr>
+          <w:p>
+            <w:pPr>
+              <w:spacing w:line="480" w:lineRule="auto"/>
+              <w:jc w:val="center"/>
+              <w:rPr>
+                <w:rFonts w:ascii="Times New Roman" w:hAnsi="Times New Roman" w:cs="Times New Roman"/>
+                <w:b/>
+                <w:bCs/>
+                <w:sz w:val="24"/>
+                <w:szCs w:val="24"/>
+              </w:rPr>
+            </w:pPr>
+          </w:p>
+        </w:tc>
+        <w:tc>
+          <w:tcPr>
+            <w:tcW w:w="0" w:type="auto"/>
+            <w:vAlign w:val="center"/>
+          </w:tcPr>
+          <w:p>
+            <w:pPr>
+              <w:spacing w:line="480" w:lineRule="auto"/>
+              <w:jc w:val="center"/>
+              <w:rPr>
+                <w:rFonts w:ascii="Times New Roman" w:hAnsi="Times New Roman" w:cs="Times New Roman"/>
+                <w:b/>
+                <w:bCs/>
+                <w:sz w:val="24"/>
+                <w:szCs w:val="24"/>
+              </w:rPr>
+            </w:pPr>
+            <w:r>
+              <w:rPr>
+                <w:rFonts w:ascii="Times New Roman" w:hAnsi="Times New Roman" w:cs="Times New Roman"/>
+                <w:b/>
+                <w:bCs/>
+                <w:sz w:val="24"/>
+                <w:szCs w:val="24"/>
+              </w:rPr>
+              <w:t>OR</w:t>
+            </w:r>
+          </w:p>
+        </w:tc>
+        <w:tc>
+          <w:tcPr>
+            <w:tcW w:w="0" w:type="auto"/>
+            <w:vAlign w:val="center"/>
+          </w:tcPr>
+          <w:p>
+            <w:pPr>
+              <w:spacing w:line="480" w:lineRule="auto"/>
+              <w:jc w:val="center"/>
+              <w:rPr>
+                <w:rFonts w:ascii="Times New Roman" w:hAnsi="Times New Roman" w:cs="Times New Roman"/>
+                <w:b/>
+                <w:bCs/>
+                <w:sz w:val="24"/>
+                <w:szCs w:val="24"/>
+              </w:rPr>
+            </w:pPr>
+            <w:r>
+              <w:rPr>
+                <w:rFonts w:ascii="Times New Roman" w:hAnsi="Times New Roman" w:cs="Times New Roman"/>
+                <w:b/>
+                <w:bCs/>
+                <w:sz w:val="24"/>
+                <w:szCs w:val="24"/>
+              </w:rPr>
+              <w:t>95%I</w:t>
+            </w:r>
+            <w:r>
+              <w:rPr>
+                <w:rFonts w:ascii="Times New Roman" w:hAnsi="Times New Roman" w:cs="Times New Roman"/>
+                <w:b/>
+                <w:bCs/>
+                <w:sz w:val="24"/>
+                <w:szCs w:val="24"/>
+              </w:rPr>
+              <w:t>C</w:t>
+            </w:r>
+          </w:p>
+        </w:tc>
+        <w:tc>
+          <w:tcPr>
+            <w:tcW w:w="0" w:type="auto"/>
+            <w:vAlign w:val="center"/>
+          </w:tcPr>
+          <w:p>
+            <w:pPr>
+              <w:spacing w:line="480" w:lineRule="auto"/>
+              <w:jc w:val="center"/>
+              <w:rPr>
+                <w:rFonts w:ascii="Times New Roman" w:hAnsi="Times New Roman" w:cs="Times New Roman"/>
+                <w:b/>
+                <w:bCs/>
+                <w:sz w:val="24"/>
+                <w:szCs w:val="24"/>
+              </w:rPr>
+            </w:pPr>
+            <w:r>
+              <w:rPr>
+                <w:rFonts w:ascii="Times New Roman" w:hAnsi="Times New Roman" w:cs="Times New Roman"/>
+                <w:b/>
+                <w:bCs/>
+                <w:sz w:val="24"/>
+                <w:szCs w:val="24"/>
+              </w:rPr>
+              <w:t>Valor de P</w:t>
+            </w:r>
+          </w:p>
+        </w:tc>
+        <w:tc>
+          <w:tcPr>
+            <w:tcW w:w="0" w:type="auto"/>
+          </w:tcPr>
+          <w:p>
+            <w:pPr>
+              <w:spacing w:line="480" w:lineRule="auto"/>
+              <w:jc w:val="center"/>
+              <w:rPr>
+                <w:rFonts w:ascii="Times New Roman" w:hAnsi="Times New Roman" w:cs="Times New Roman"/>
+                <w:b/>
+                <w:bCs/>
+                <w:sz w:val="24"/>
+                <w:szCs w:val="24"/>
+              </w:rPr>
+            </w:pPr>
+          </w:p>
+        </w:tc>
+        <w:tc>
+          <w:tcPr>
+            <w:tcW w:w="0" w:type="auto"/>
+            <w:tcBorders>
+              <w:top w:val="single" w:sz="4" w:space="0" w:color="auto"/>
+            </w:tcBorders>
+            <w:vAlign w:val="center"/>
+          </w:tcPr>
+          <w:p>
+            <w:pPr>
+              <w:spacing w:line="480" w:lineRule="auto"/>
+              <w:jc w:val="center"/>
+              <w:rPr>
+                <w:rFonts w:ascii="Times New Roman" w:hAnsi="Times New Roman" w:cs="Times New Roman"/>
+                <w:b/>
+                <w:bCs/>
+                <w:sz w:val="24"/>
+                <w:szCs w:val="24"/>
+              </w:rPr>
+            </w:pPr>
+            <w:r>
+              <w:rPr>
+                <w:rFonts w:ascii="Times New Roman" w:hAnsi="Times New Roman" w:cs="Times New Roman"/>
+                <w:b/>
+                <w:bCs/>
+                <w:sz w:val="24"/>
+                <w:szCs w:val="24"/>
+              </w:rPr>
+              <w:t>OR</w:t>
+            </w:r>
+          </w:p>
+        </w:tc>
+        <w:tc>
+          <w:tcPr>
+            <w:tcW w:w="0" w:type="auto"/>
+            <w:tcBorders>
+              <w:top w:val="single" w:sz="4" w:space="0" w:color="auto"/>
+            </w:tcBorders>
+            <w:vAlign w:val="center"/>
+          </w:tcPr>
+          <w:p>
+            <w:pPr>
+              <w:spacing w:line="480" w:lineRule="auto"/>
+              <w:jc w:val="center"/>
+              <w:rPr>
+                <w:rFonts w:ascii="Times New Roman" w:hAnsi="Times New Roman" w:cs="Times New Roman"/>
+                <w:b/>
+                <w:bCs/>
+                <w:sz w:val="24"/>
+                <w:szCs w:val="24"/>
+              </w:rPr>
+            </w:pPr>
+            <w:r>
+              <w:rPr>
+                <w:rFonts w:ascii="Times New Roman" w:hAnsi="Times New Roman" w:cs="Times New Roman"/>
+                <w:b/>
+                <w:bCs/>
+                <w:sz w:val="24"/>
+                <w:szCs w:val="24"/>
+              </w:rPr>
+              <w:t>95%I</w:t>
+            </w:r>
+            <w:r>
+              <w:rPr>
+                <w:rFonts w:ascii="Times New Roman" w:hAnsi="Times New Roman" w:cs="Times New Roman"/>
+                <w:b/>
+                <w:bCs/>
+                <w:sz w:val="24"/>
+                <w:szCs w:val="24"/>
+              </w:rPr>
+              <w:t>C</w:t>
+            </w:r>
+          </w:p>
+        </w:tc>
+        <w:tc>
+          <w:tcPr>
+            <w:tcW w:w="0" w:type="auto"/>
+            <w:tcBorders>
+              <w:top w:val="single" w:sz="4" w:space="0" w:color="auto"/>
+            </w:tcBorders>
+            <w:vAlign w:val="center"/>
+          </w:tcPr>
+          <w:p>
+            <w:pPr>
+              <w:spacing w:line="480" w:lineRule="auto"/>
+              <w:jc w:val="center"/>
+              <w:rPr>
+                <w:rFonts w:ascii="Times New Roman" w:hAnsi="Times New Roman" w:cs="Times New Roman"/>
+                <w:b/>
+                <w:bCs/>
+                <w:sz w:val="24"/>
+                <w:szCs w:val="24"/>
+              </w:rPr>
+            </w:pPr>
+            <w:r>
+              <w:rPr>
+                <w:rFonts w:ascii="Times New Roman" w:hAnsi="Times New Roman" w:cs="Times New Roman"/>
+                <w:b/>
+                <w:bCs/>
+                <w:sz w:val="24"/>
+                <w:szCs w:val="24"/>
+              </w:rPr>
+              <w:t>Valor de P</w:t>
+            </w:r>
+          </w:p>
+        </w:tc>
+      </w:tr>
+      <w:tr>
+        <w:trPr>
+          <w:trHeight w:val="407"/>
+        </w:trPr>
+        <w:tc>
+          <w:tcPr>
+            <w:tcW w:w="0" w:type="auto"/>
+            <w:tcBorders>
+              <w:bottom w:val="single" w:sz="4" w:space="0" w:color="auto"/>
+            </w:tcBorders>
+            <w:vAlign w:val="center"/>
+          </w:tcPr>
+          <w:p>
+            <w:pPr>
+              <w:spacing w:line="480" w:lineRule="auto"/>
+              <w:jc w:val="center"/>
+              <w:rPr>
+                <w:rFonts w:ascii="Times New Roman" w:hAnsi="Times New Roman" w:cs="Times New Roman"/>
+                <w:sz w:val="24"/>
+                <w:szCs w:val="24"/>
+              </w:rPr>
+            </w:pPr>
+            <w:r>
+              <w:rPr>
+                <w:rFonts w:ascii="Times New Roman" w:hAnsi="Times New Roman" w:cs="Times New Roman"/>
+                <w:sz w:val="24"/>
+                <w:szCs w:val="24"/>
+              </w:rPr>
+              <w:t>Incapacidade física</w:t>
+            </w:r>
+          </w:p>
+        </w:tc>
+        <w:tc>
+          <w:tcPr>
+            <w:tcW w:w="0" w:type="auto"/>
+            <w:tcBorders>
+              <w:bottom w:val="single" w:sz="4" w:space="0" w:color="auto"/>
+            </w:tcBorders>
+          </w:tcPr>
+          <w:p>
+            <w:pPr>
+              <w:spacing w:line="480" w:lineRule="auto"/>
+              <w:jc w:val="center"/>
+              <w:rPr>
+                <w:rFonts w:ascii="Times New Roman" w:hAnsi="Times New Roman" w:cs="Times New Roman"/>
+                <w:sz w:val="24"/>
+                <w:szCs w:val="24"/>
+              </w:rPr>
+            </w:pPr>
+          </w:p>
+        </w:tc>
+        <w:tc>
+          <w:tcPr>
+            <w:tcW w:w="0" w:type="auto"/>
+            <w:tcBorders>
+              <w:bottom w:val="single" w:sz="4" w:space="0" w:color="auto"/>
+            </w:tcBorders>
+            <w:vAlign w:val="center"/>
+          </w:tcPr>
+          <w:p>
+            <w:pPr>
+              <w:spacing w:line="480" w:lineRule="auto"/>
+              <w:jc w:val="center"/>
+              <w:rPr>
+                <w:rFonts w:ascii="Times New Roman" w:hAnsi="Times New Roman" w:cs="Times New Roman"/>
+                <w:sz w:val="24"/>
+                <w:szCs w:val="24"/>
+              </w:rPr>
+            </w:pPr>
+            <w:r>
+              <w:rPr>
+                <w:rFonts w:ascii="Times New Roman" w:hAnsi="Times New Roman" w:cs="Times New Roman"/>
+                <w:sz w:val="24"/>
+                <w:szCs w:val="24"/>
+              </w:rPr>
+              <w:t>2.39</w:t>
+            </w:r>
+          </w:p>
+        </w:tc>
+        <w:tc>
+          <w:tcPr>
+            <w:tcW w:w="0" w:type="auto"/>
+            <w:tcBorders>
+              <w:bottom w:val="single" w:sz="4" w:space="0" w:color="auto"/>
+            </w:tcBorders>
+          </w:tcPr>
+          <w:p>
+            <w:pPr>
+              <w:spacing w:line="480" w:lineRule="auto"/>
+              <w:jc w:val="center"/>
+              <w:rPr>
+                <w:rFonts w:ascii="Times New Roman" w:hAnsi="Times New Roman" w:cs="Times New Roman"/>
+                <w:sz w:val="24"/>
+                <w:szCs w:val="24"/>
+              </w:rPr>
+            </w:pPr>
+            <w:r>
+              <w:rPr>
+                <w:rFonts w:ascii="Times New Roman" w:hAnsi="Times New Roman" w:cs="Times New Roman"/>
+                <w:color w:val="000000"/>
+                <w:sz w:val="24"/>
+                <w:szCs w:val="24"/>
+              </w:rPr>
+              <w:t>2.00 </w:t>
+            </w:r>
+            <w:r>
+              <w:rPr>
+                <w:rFonts w:ascii="Times New Roman" w:hAnsi="Times New Roman" w:cs="Times New Roman"/>
+                <w:color w:val="000000"/>
+                <w:sz w:val="24"/>
+                <w:szCs w:val="24"/>
+              </w:rPr>
+              <w:t>a</w:t>
+            </w:r>
+            <w:r>
+              <w:rPr>
+                <w:rFonts w:ascii="Times New Roman" w:hAnsi="Times New Roman" w:cs="Times New Roman"/>
+                <w:color w:val="000000"/>
+                <w:sz w:val="24"/>
+                <w:szCs w:val="24"/>
+              </w:rPr>
+              <w:t> 2.86</w:t>
+            </w:r>
+          </w:p>
+        </w:tc>
+        <w:tc>
+          <w:tcPr>
+            <w:tcW w:w="0" w:type="auto"/>
+            <w:tcBorders>
+              <w:bottom w:val="single" w:sz="4" w:space="0" w:color="auto"/>
+            </w:tcBorders>
+          </w:tcPr>
+          <w:p>
+            <w:pPr>
+              <w:spacing w:line="480" w:lineRule="auto"/>
+              <w:jc w:val="center"/>
+              <w:rPr>
+                <w:rFonts w:ascii="Times New Roman" w:hAnsi="Times New Roman" w:cs="Times New Roman"/>
+                <w:sz w:val="24"/>
+                <w:szCs w:val="24"/>
+              </w:rPr>
+            </w:pPr>
+            <w:r>
+              <w:rPr>
+                <w:rStyle w:val="Forte"/>
+                <w:rFonts w:ascii="Times New Roman" w:hAnsi="Times New Roman" w:cs="Times New Roman"/>
+                <w:color w:val="000000"/>
+                <w:sz w:val="24"/>
+                <w:szCs w:val="24"/>
+              </w:rPr>
+              <w:t>&lt;0.001</w:t>
+            </w:r>
+          </w:p>
+        </w:tc>
+        <w:tc>
+          <w:tcPr>
+            <w:tcW w:w="0" w:type="auto"/>
+            <w:tcBorders>
+              <w:bottom w:val="single" w:sz="4" w:space="0" w:color="auto"/>
+            </w:tcBorders>
+          </w:tcPr>
+          <w:p>
+            <w:pPr>
+              <w:spacing w:line="480" w:lineRule="auto"/>
+              <w:jc w:val="center"/>
+              <w:rPr>
+                <w:rFonts w:ascii="Times New Roman" w:hAnsi="Times New Roman" w:cs="Times New Roman"/>
+                <w:color w:val="000000"/>
+                <w:sz w:val="24"/>
+                <w:szCs w:val="24"/>
+              </w:rPr>
+            </w:pPr>
+          </w:p>
+        </w:tc>
+        <w:tc>
+          <w:tcPr>
+            <w:tcW w:w="0" w:type="auto"/>
+            <w:tcBorders>
+              <w:bottom w:val="single" w:sz="4" w:space="0" w:color="auto"/>
+            </w:tcBorders>
+          </w:tcPr>
+          <w:p>
+            <w:pPr>
+              <w:spacing w:line="480" w:lineRule="auto"/>
+              <w:jc w:val="center"/>
+              <w:rPr>
+                <w:rFonts w:ascii="Times New Roman" w:hAnsi="Times New Roman" w:cs="Times New Roman"/>
+                <w:sz w:val="24"/>
+                <w:szCs w:val="24"/>
+              </w:rPr>
+            </w:pPr>
+            <w:r>
+              <w:rPr>
+                <w:rFonts w:ascii="Times New Roman" w:hAnsi="Times New Roman" w:cs="Times New Roman"/>
+                <w:color w:val="000000"/>
+                <w:sz w:val="24"/>
+                <w:szCs w:val="24"/>
+              </w:rPr>
+              <w:t>2.13</w:t>
+            </w:r>
+          </w:p>
+        </w:tc>
+        <w:tc>
+          <w:tcPr>
+            <w:tcW w:w="0" w:type="auto"/>
+            <w:tcBorders>
+              <w:bottom w:val="single" w:sz="4" w:space="0" w:color="auto"/>
+            </w:tcBorders>
+          </w:tcPr>
+          <w:p>
+            <w:pPr>
+              <w:spacing w:line="480" w:lineRule="auto"/>
+              <w:jc w:val="center"/>
+              <w:rPr>
+                <w:rFonts w:ascii="Times New Roman" w:hAnsi="Times New Roman" w:cs="Times New Roman"/>
+                <w:sz w:val="24"/>
+                <w:szCs w:val="24"/>
+              </w:rPr>
+            </w:pPr>
+            <w:r>
+              <w:rPr>
+                <w:rFonts w:ascii="Times New Roman" w:hAnsi="Times New Roman" w:cs="Times New Roman"/>
+                <w:color w:val="000000"/>
+                <w:sz w:val="24"/>
+                <w:szCs w:val="24"/>
+              </w:rPr>
+              <w:t>1.74 </w:t>
+            </w:r>
+            <w:r>
+              <w:rPr>
+                <w:rFonts w:ascii="Times New Roman" w:hAnsi="Times New Roman" w:cs="Times New Roman"/>
+                <w:color w:val="000000"/>
+                <w:sz w:val="24"/>
+                <w:szCs w:val="24"/>
+              </w:rPr>
+              <w:t>a</w:t>
+            </w:r>
+            <w:r>
+              <w:rPr>
+                <w:rFonts w:ascii="Times New Roman" w:hAnsi="Times New Roman" w:cs="Times New Roman"/>
+                <w:color w:val="000000"/>
+                <w:sz w:val="24"/>
+                <w:szCs w:val="24"/>
+              </w:rPr>
+              <w:t> 2.62</w:t>
+            </w:r>
+          </w:p>
+        </w:tc>
+        <w:tc>
+          <w:tcPr>
+            <w:tcW w:w="0" w:type="auto"/>
+            <w:tcBorders>
+              <w:bottom w:val="single" w:sz="4" w:space="0" w:color="auto"/>
+            </w:tcBorders>
+          </w:tcPr>
+          <w:p>
+            <w:pPr>
+              <w:spacing w:line="480" w:lineRule="auto"/>
+              <w:jc w:val="center"/>
+              <w:rPr>
+                <w:rFonts w:ascii="Times New Roman" w:hAnsi="Times New Roman" w:cs="Times New Roman"/>
+                <w:b/>
+                <w:bCs/>
+                <w:sz w:val="24"/>
+                <w:szCs w:val="24"/>
+              </w:rPr>
+            </w:pPr>
+            <w:r>
+              <w:rPr>
+                <w:rStyle w:val="Forte"/>
+                <w:rFonts w:ascii="Times New Roman" w:hAnsi="Times New Roman" w:cs="Times New Roman"/>
+                <w:color w:val="000000"/>
+                <w:sz w:val="24"/>
+                <w:szCs w:val="24"/>
+              </w:rPr>
+              <w:t>&lt;0.001</w:t>
+            </w:r>
+          </w:p>
+        </w:tc>
+      </w:tr>
+      <w:tr>
+        <w:trPr>
+          <w:trHeight w:val="407"/>
+        </w:trPr>
+        <w:tc>
+          <w:tcPr>
+            <w:tcW w:w="0" w:type="auto"/>
+            <w:gridSpan w:val="9"/>
+            <w:tcBorders>
+              <w:top w:val="single" w:sz="4" w:space="0" w:color="auto"/>
+              <w:bottom w:val="single" w:sz="4" w:space="0" w:color="auto"/>
+            </w:tcBorders>
+          </w:tcPr>
+          <w:p>
+            <w:pPr>
+              <w:spacing w:line="480" w:lineRule="auto"/>
+              <w:jc w:val="center"/>
+              <w:rPr>
+                <w:rFonts w:ascii="Times New Roman" w:hAnsi="Times New Roman" w:cs="Times New Roman"/>
+                <w:b/>
+                <w:bCs/>
+                <w:sz w:val="24"/>
+                <w:szCs w:val="24"/>
+              </w:rPr>
+            </w:pPr>
+            <w:r>
+              <w:rPr>
+                <w:rFonts w:ascii="Times New Roman" w:hAnsi="Times New Roman" w:cs="Times New Roman"/>
+                <w:b/>
+                <w:bCs/>
+                <w:sz w:val="24"/>
+                <w:szCs w:val="24"/>
+              </w:rPr>
+              <w:t>Número de hospitalizações (≤ 3 ou &gt; 3)</w:t>
+            </w:r>
+          </w:p>
+        </w:tc>
+      </w:tr>
+      <w:tr>
+        <w:trPr>
+          <w:trHeight w:val="475"/>
+        </w:trPr>
+        <w:tc>
+          <w:tcPr>
+            <w:tcW w:w="0" w:type="auto"/>
+            <w:tcBorders>
+              <w:top w:val="single" w:sz="4" w:space="0" w:color="auto"/>
+              <w:bottom w:val="single" w:sz="4" w:space="0" w:color="auto"/>
+            </w:tcBorders>
+            <w:shd w:val="clear" w:color="auto" w:fill="E7E6E6" w:themeFill="background2"/>
+            <w:vAlign w:val="center"/>
+          </w:tcPr>
+          <w:p>
+            <w:pPr>
+              <w:spacing w:line="480" w:lineRule="auto"/>
+              <w:jc w:val="center"/>
+              <w:rPr>
+                <w:rFonts w:ascii="Times New Roman" w:hAnsi="Times New Roman" w:cs="Times New Roman"/>
+                <w:sz w:val="24"/>
+                <w:szCs w:val="24"/>
+              </w:rPr>
+            </w:pPr>
+          </w:p>
+        </w:tc>
+        <w:tc>
+          <w:tcPr>
+            <w:tcW w:w="0" w:type="auto"/>
+            <w:tcBorders>
+              <w:top w:val="single" w:sz="4" w:space="0" w:color="auto"/>
+            </w:tcBorders>
+            <w:shd w:val="clear" w:color="auto" w:fill="E7E6E6" w:themeFill="background2"/>
+          </w:tcPr>
+          <w:p>
+            <w:pPr>
+              <w:spacing w:line="480" w:lineRule="auto"/>
+              <w:jc w:val="center"/>
+              <w:rPr>
+                <w:rFonts w:ascii="Times New Roman" w:hAnsi="Times New Roman" w:cs="Times New Roman"/>
+                <w:b/>
+                <w:bCs/>
+                <w:sz w:val="24"/>
+                <w:szCs w:val="24"/>
+              </w:rPr>
+            </w:pPr>
+          </w:p>
+        </w:tc>
+        <w:tc>
+          <w:tcPr>
+            <w:tcW w:w="0" w:type="auto"/>
+            <w:gridSpan w:val="3"/>
+            <w:tcBorders>
+              <w:top w:val="single" w:sz="4" w:space="0" w:color="auto"/>
+              <w:bottom w:val="single" w:sz="4" w:space="0" w:color="auto"/>
+            </w:tcBorders>
+            <w:shd w:val="clear" w:color="auto" w:fill="E7E6E6" w:themeFill="background2"/>
+            <w:vAlign w:val="center"/>
+          </w:tcPr>
+          <w:p>
+            <w:pPr>
+              <w:spacing w:line="480" w:lineRule="auto"/>
+              <w:jc w:val="center"/>
+              <w:rPr>
+                <w:rFonts w:ascii="Times New Roman" w:hAnsi="Times New Roman" w:cs="Times New Roman"/>
+                <w:sz w:val="24"/>
+                <w:szCs w:val="24"/>
+              </w:rPr>
+            </w:pPr>
+            <w:r>
+              <w:rPr>
+                <w:rFonts w:ascii="Times New Roman" w:hAnsi="Times New Roman" w:cs="Times New Roman"/>
+                <w:b/>
+                <w:bCs/>
+                <w:sz w:val="24"/>
+                <w:szCs w:val="24"/>
+              </w:rPr>
+              <w:t>Modelo não ajustado</w:t>
+            </w:r>
+          </w:p>
+        </w:tc>
+        <w:tc>
+          <w:tcPr>
+            <w:tcW w:w="0" w:type="auto"/>
+            <w:tcBorders>
+              <w:top w:val="single" w:sz="4" w:space="0" w:color="auto"/>
+            </w:tcBorders>
+            <w:shd w:val="clear" w:color="auto" w:fill="E7E6E6" w:themeFill="background2"/>
+          </w:tcPr>
+          <w:p>
+            <w:pPr>
+              <w:spacing w:line="480" w:lineRule="auto"/>
+              <w:jc w:val="center"/>
+              <w:rPr>
+                <w:rFonts w:ascii="Times New Roman" w:hAnsi="Times New Roman" w:cs="Times New Roman"/>
+                <w:b/>
+                <w:bCs/>
+                <w:sz w:val="24"/>
+                <w:szCs w:val="24"/>
+              </w:rPr>
+            </w:pPr>
+          </w:p>
+        </w:tc>
+        <w:tc>
+          <w:tcPr>
+            <w:tcW w:w="0" w:type="auto"/>
+            <w:gridSpan w:val="3"/>
+            <w:tcBorders>
+              <w:top w:val="single" w:sz="4" w:space="0" w:color="auto"/>
+              <w:bottom w:val="single" w:sz="4" w:space="0" w:color="auto"/>
+            </w:tcBorders>
+            <w:shd w:val="clear" w:color="auto" w:fill="E7E6E6" w:themeFill="background2"/>
+            <w:vAlign w:val="center"/>
+          </w:tcPr>
+          <w:p>
+            <w:pPr>
+              <w:spacing w:line="480" w:lineRule="auto"/>
+              <w:jc w:val="center"/>
+              <w:rPr>
+                <w:rFonts w:ascii="Times New Roman" w:hAnsi="Times New Roman" w:cs="Times New Roman"/>
+                <w:sz w:val="24"/>
+                <w:szCs w:val="24"/>
+              </w:rPr>
+            </w:pPr>
+            <w:r>
+              <w:rPr>
+                <w:rFonts w:ascii="Times New Roman" w:hAnsi="Times New Roman" w:cs="Times New Roman"/>
+                <w:b/>
+                <w:bCs/>
+                <w:sz w:val="24"/>
+                <w:szCs w:val="24"/>
+              </w:rPr>
+              <w:t xml:space="preserve">Modelo Ajustado </w:t>
+            </w:r>
+            <w:r>
+              <w:rPr>
+                <w:rFonts w:ascii="Times New Roman" w:hAnsi="Times New Roman" w:cs="Times New Roman"/>
+                <w:b/>
+                <w:bCs/>
+                <w:sz w:val="24"/>
+                <w:szCs w:val="24"/>
+                <w:vertAlign w:val="superscript"/>
+              </w:rPr>
+              <w:t>a</w:t>
+            </w:r>
+          </w:p>
+        </w:tc>
+      </w:tr>
+      <w:tr>
+        <w:trPr>
+          <w:trHeight w:val="407"/>
+        </w:trPr>
+        <w:tc>
+          <w:tcPr>
+            <w:tcW w:w="0" w:type="auto"/>
+            <w:tcBorders>
+              <w:top w:val="single" w:sz="4" w:space="0" w:color="auto"/>
+            </w:tcBorders>
+            <w:vAlign w:val="center"/>
+          </w:tcPr>
+          <w:p>
+            <w:pPr>
+              <w:spacing w:line="480" w:lineRule="auto"/>
+              <w:jc w:val="center"/>
+              <w:rPr>
+                <w:rFonts w:ascii="Times New Roman" w:hAnsi="Times New Roman" w:cs="Times New Roman"/>
+                <w:sz w:val="24"/>
+                <w:szCs w:val="24"/>
+              </w:rPr>
+            </w:pPr>
+            <w:r>
+              <w:rPr>
+                <w:rFonts w:ascii="Times New Roman" w:hAnsi="Times New Roman" w:cs="Times New Roman"/>
+                <w:b/>
+                <w:bCs/>
+                <w:sz w:val="24"/>
+                <w:szCs w:val="24"/>
+              </w:rPr>
+              <w:t>Preditor</w:t>
+            </w:r>
+          </w:p>
+        </w:tc>
+        <w:tc>
+          <w:tcPr>
+            <w:tcW w:w="0" w:type="auto"/>
+          </w:tcPr>
+          <w:p>
+            <w:pPr>
+              <w:spacing w:line="480" w:lineRule="auto"/>
+              <w:jc w:val="center"/>
+              <w:rPr>
+                <w:rFonts w:ascii="Times New Roman" w:hAnsi="Times New Roman" w:cs="Times New Roman"/>
+                <w:b/>
+                <w:bCs/>
+                <w:sz w:val="24"/>
+                <w:szCs w:val="24"/>
+              </w:rPr>
+            </w:pPr>
+          </w:p>
+        </w:tc>
+        <w:tc>
+          <w:tcPr>
+            <w:tcW w:w="0" w:type="auto"/>
+            <w:vAlign w:val="center"/>
+          </w:tcPr>
+          <w:p>
+            <w:pPr>
+              <w:spacing w:line="480" w:lineRule="auto"/>
+              <w:jc w:val="center"/>
+              <w:rPr>
+                <w:rFonts w:ascii="Times New Roman" w:hAnsi="Times New Roman" w:cs="Times New Roman"/>
+                <w:sz w:val="24"/>
+                <w:szCs w:val="24"/>
+              </w:rPr>
+            </w:pPr>
+            <w:r>
+              <w:rPr>
+                <w:rFonts w:ascii="Times New Roman" w:hAnsi="Times New Roman" w:cs="Times New Roman"/>
+                <w:b/>
+                <w:bCs/>
+                <w:sz w:val="24"/>
+                <w:szCs w:val="24"/>
+              </w:rPr>
+              <w:t>OR</w:t>
+            </w:r>
+          </w:p>
+        </w:tc>
+        <w:tc>
+          <w:tcPr>
+            <w:tcW w:w="0" w:type="auto"/>
+            <w:vAlign w:val="center"/>
+          </w:tcPr>
+          <w:p>
+            <w:pPr>
+              <w:spacing w:line="480" w:lineRule="auto"/>
+              <w:jc w:val="center"/>
+              <w:rPr>
+                <w:rFonts w:ascii="Times New Roman" w:hAnsi="Times New Roman" w:cs="Times New Roman"/>
+                <w:sz w:val="24"/>
+                <w:szCs w:val="24"/>
+              </w:rPr>
+            </w:pPr>
+            <w:r>
+              <w:rPr>
+                <w:rFonts w:ascii="Times New Roman" w:hAnsi="Times New Roman" w:cs="Times New Roman"/>
+                <w:b/>
+                <w:bCs/>
+                <w:sz w:val="24"/>
+                <w:szCs w:val="24"/>
+              </w:rPr>
+              <w:t>95%IC</w:t>
+            </w:r>
+          </w:p>
+        </w:tc>
+        <w:tc>
+          <w:tcPr>
+            <w:tcW w:w="0" w:type="auto"/>
+            <w:vAlign w:val="center"/>
+          </w:tcPr>
+          <w:p>
+            <w:pPr>
+              <w:spacing w:line="480" w:lineRule="auto"/>
+              <w:jc w:val="center"/>
+              <w:rPr>
+                <w:rFonts w:ascii="Times New Roman" w:hAnsi="Times New Roman" w:cs="Times New Roman"/>
+                <w:sz w:val="24"/>
+                <w:szCs w:val="24"/>
+              </w:rPr>
+            </w:pPr>
+            <w:r>
+              <w:rPr>
+                <w:rFonts w:ascii="Times New Roman" w:hAnsi="Times New Roman" w:cs="Times New Roman"/>
+                <w:b/>
+                <w:bCs/>
+                <w:sz w:val="24"/>
+                <w:szCs w:val="24"/>
+              </w:rPr>
+              <w:t>Valor de P</w:t>
+            </w:r>
+          </w:p>
+        </w:tc>
+        <w:tc>
+          <w:tcPr>
+            <w:tcW w:w="0" w:type="auto"/>
+          </w:tcPr>
+          <w:p>
+            <w:pPr>
+              <w:spacing w:line="480" w:lineRule="auto"/>
+              <w:jc w:val="center"/>
+              <w:rPr>
+                <w:rFonts w:ascii="Times New Roman" w:hAnsi="Times New Roman" w:cs="Times New Roman"/>
+                <w:b/>
+                <w:bCs/>
+                <w:sz w:val="24"/>
+                <w:szCs w:val="24"/>
+              </w:rPr>
+            </w:pPr>
+          </w:p>
+        </w:tc>
+        <w:tc>
+          <w:tcPr>
+            <w:tcW w:w="0" w:type="auto"/>
+            <w:tcBorders>
+              <w:top w:val="single" w:sz="4" w:space="0" w:color="auto"/>
+            </w:tcBorders>
+            <w:vAlign w:val="center"/>
+          </w:tcPr>
+          <w:p>
+            <w:pPr>
+              <w:spacing w:line="480" w:lineRule="auto"/>
+              <w:jc w:val="center"/>
+              <w:rPr>
+                <w:rFonts w:ascii="Times New Roman" w:hAnsi="Times New Roman" w:cs="Times New Roman"/>
+                <w:sz w:val="24"/>
+                <w:szCs w:val="24"/>
+              </w:rPr>
+            </w:pPr>
+            <w:r>
+              <w:rPr>
+                <w:rFonts w:ascii="Times New Roman" w:hAnsi="Times New Roman" w:cs="Times New Roman"/>
+                <w:b/>
+                <w:bCs/>
+                <w:sz w:val="24"/>
+                <w:szCs w:val="24"/>
+              </w:rPr>
+              <w:t>OR</w:t>
+            </w:r>
+          </w:p>
+        </w:tc>
+        <w:tc>
+          <w:tcPr>
+            <w:tcW w:w="0" w:type="auto"/>
+            <w:tcBorders>
+              <w:top w:val="single" w:sz="4" w:space="0" w:color="auto"/>
+            </w:tcBorders>
+            <w:vAlign w:val="center"/>
+          </w:tcPr>
+          <w:p>
+            <w:pPr>
+              <w:spacing w:line="480" w:lineRule="auto"/>
+              <w:jc w:val="center"/>
+              <w:rPr>
+                <w:rFonts w:ascii="Times New Roman" w:hAnsi="Times New Roman" w:cs="Times New Roman"/>
+                <w:sz w:val="24"/>
+                <w:szCs w:val="24"/>
+              </w:rPr>
+            </w:pPr>
+            <w:r>
+              <w:rPr>
+                <w:rFonts w:ascii="Times New Roman" w:hAnsi="Times New Roman" w:cs="Times New Roman"/>
+                <w:b/>
+                <w:bCs/>
+                <w:sz w:val="24"/>
+                <w:szCs w:val="24"/>
+              </w:rPr>
+              <w:t>95%IC</w:t>
+            </w:r>
+          </w:p>
+        </w:tc>
+        <w:tc>
+          <w:tcPr>
+            <w:tcW w:w="0" w:type="auto"/>
+            <w:tcBorders>
+              <w:top w:val="single" w:sz="4" w:space="0" w:color="auto"/>
+            </w:tcBorders>
+            <w:vAlign w:val="center"/>
+          </w:tcPr>
+          <w:p>
+            <w:pPr>
+              <w:spacing w:line="480" w:lineRule="auto"/>
+              <w:jc w:val="center"/>
+              <w:rPr>
+                <w:rFonts w:ascii="Times New Roman" w:hAnsi="Times New Roman" w:cs="Times New Roman"/>
+                <w:sz w:val="24"/>
+                <w:szCs w:val="24"/>
+              </w:rPr>
+            </w:pPr>
+            <w:r>
+              <w:rPr>
+                <w:rFonts w:ascii="Times New Roman" w:hAnsi="Times New Roman" w:cs="Times New Roman"/>
+                <w:b/>
+                <w:bCs/>
+                <w:sz w:val="24"/>
+                <w:szCs w:val="24"/>
+              </w:rPr>
+              <w:t>Valor de P</w:t>
+            </w:r>
+          </w:p>
+        </w:tc>
+      </w:tr>
+      <w:tr>
+        <w:trPr>
+          <w:trHeight w:val="390"/>
+        </w:trPr>
+        <w:tc>
+          <w:tcPr>
+            <w:tcW w:w="0" w:type="auto"/>
+            <w:tcBorders>
+              <w:bottom w:val="single" w:sz="4" w:space="0" w:color="auto"/>
+            </w:tcBorders>
+            <w:vAlign w:val="center"/>
+          </w:tcPr>
+          <w:p>
+            <w:pPr>
+              <w:spacing w:line="480" w:lineRule="auto"/>
+              <w:jc w:val="center"/>
+              <w:rPr>
+                <w:rFonts w:ascii="Times New Roman" w:hAnsi="Times New Roman" w:cs="Times New Roman"/>
+                <w:sz w:val="24"/>
+                <w:szCs w:val="24"/>
+              </w:rPr>
+            </w:pPr>
+            <w:r>
+              <w:rPr>
+                <w:rFonts w:ascii="Times New Roman" w:hAnsi="Times New Roman" w:cs="Times New Roman"/>
+                <w:sz w:val="24"/>
+                <w:szCs w:val="24"/>
+              </w:rPr>
+              <w:t>Incapacidade física</w:t>
+            </w:r>
+          </w:p>
+        </w:tc>
+        <w:tc>
+          <w:tcPr>
+            <w:tcW w:w="0" w:type="auto"/>
+            <w:tcBorders>
+              <w:bottom w:val="single" w:sz="4" w:space="0" w:color="auto"/>
+            </w:tcBorders>
+          </w:tcPr>
+          <w:p>
+            <w:pPr>
+              <w:spacing w:line="480" w:lineRule="auto"/>
+              <w:jc w:val="center"/>
+              <w:rPr>
+                <w:rFonts w:ascii="Times New Roman" w:hAnsi="Times New Roman" w:cs="Times New Roman"/>
+                <w:color w:val="000000"/>
+                <w:sz w:val="24"/>
+                <w:szCs w:val="24"/>
+              </w:rPr>
+            </w:pPr>
+          </w:p>
+        </w:tc>
+        <w:tc>
+          <w:tcPr>
+            <w:tcW w:w="0" w:type="auto"/>
+            <w:tcBorders>
+              <w:bottom w:val="single" w:sz="4" w:space="0" w:color="auto"/>
+            </w:tcBorders>
+          </w:tcPr>
+          <w:p>
+            <w:pPr>
+              <w:spacing w:line="480" w:lineRule="auto"/>
+              <w:jc w:val="center"/>
+              <w:rPr>
+                <w:rFonts w:ascii="Times New Roman" w:hAnsi="Times New Roman" w:cs="Times New Roman"/>
+                <w:sz w:val="24"/>
+                <w:szCs w:val="24"/>
+              </w:rPr>
+            </w:pPr>
+            <w:r>
+              <w:rPr>
+                <w:rFonts w:ascii="Times New Roman" w:hAnsi="Times New Roman" w:cs="Times New Roman"/>
+                <w:color w:val="000000"/>
+                <w:sz w:val="24"/>
+                <w:szCs w:val="24"/>
+              </w:rPr>
+              <w:t>6.20</w:t>
+            </w:r>
+          </w:p>
+        </w:tc>
+        <w:tc>
+          <w:tcPr>
+            <w:tcW w:w="0" w:type="auto"/>
+            <w:tcBorders>
+              <w:bottom w:val="single" w:sz="4" w:space="0" w:color="auto"/>
+            </w:tcBorders>
+          </w:tcPr>
+          <w:p>
+            <w:pPr>
+              <w:spacing w:line="480" w:lineRule="auto"/>
+              <w:jc w:val="center"/>
+              <w:rPr>
+                <w:rFonts w:ascii="Times New Roman" w:hAnsi="Times New Roman" w:cs="Times New Roman"/>
+                <w:sz w:val="24"/>
+                <w:szCs w:val="24"/>
+              </w:rPr>
+            </w:pPr>
+            <w:r>
+              <w:rPr>
+                <w:rFonts w:ascii="Times New Roman" w:hAnsi="Times New Roman" w:cs="Times New Roman"/>
+                <w:color w:val="000000"/>
+                <w:sz w:val="24"/>
+                <w:szCs w:val="24"/>
+              </w:rPr>
+              <w:t>2.53 </w:t>
+            </w:r>
+            <w:r>
+              <w:rPr>
+                <w:rFonts w:ascii="Times New Roman" w:hAnsi="Times New Roman" w:cs="Times New Roman"/>
+                <w:color w:val="000000"/>
+                <w:sz w:val="24"/>
+                <w:szCs w:val="24"/>
+              </w:rPr>
+              <w:t>a</w:t>
+            </w:r>
+            <w:r>
+              <w:rPr>
+                <w:rFonts w:ascii="Times New Roman" w:hAnsi="Times New Roman" w:cs="Times New Roman"/>
+                <w:color w:val="000000"/>
+                <w:sz w:val="24"/>
+                <w:szCs w:val="24"/>
+              </w:rPr>
+              <w:t> 15.18</w:t>
+            </w:r>
+          </w:p>
+        </w:tc>
+        <w:tc>
+          <w:tcPr>
+            <w:tcW w:w="0" w:type="auto"/>
+            <w:tcBorders>
+              <w:bottom w:val="single" w:sz="4" w:space="0" w:color="auto"/>
+            </w:tcBorders>
+          </w:tcPr>
+          <w:p>
+            <w:pPr>
+              <w:spacing w:line="480" w:lineRule="auto"/>
+              <w:jc w:val="center"/>
+              <w:rPr>
+                <w:rFonts w:ascii="Times New Roman" w:hAnsi="Times New Roman" w:cs="Times New Roman"/>
+                <w:sz w:val="24"/>
+                <w:szCs w:val="24"/>
+              </w:rPr>
+            </w:pPr>
+            <w:r>
+              <w:rPr>
+                <w:rStyle w:val="Forte"/>
+                <w:rFonts w:ascii="Times New Roman" w:hAnsi="Times New Roman" w:cs="Times New Roman"/>
+                <w:color w:val="000000"/>
+                <w:sz w:val="24"/>
+                <w:szCs w:val="24"/>
+              </w:rPr>
+              <w:t>&lt;0.001</w:t>
+            </w:r>
+          </w:p>
+        </w:tc>
+        <w:tc>
+          <w:tcPr>
+            <w:tcW w:w="0" w:type="auto"/>
+            <w:tcBorders>
+              <w:bottom w:val="single" w:sz="4" w:space="0" w:color="auto"/>
+            </w:tcBorders>
+          </w:tcPr>
+          <w:p>
+            <w:pPr>
+              <w:spacing w:line="480" w:lineRule="auto"/>
+              <w:jc w:val="center"/>
+              <w:rPr>
+                <w:rFonts w:ascii="Times New Roman" w:hAnsi="Times New Roman" w:cs="Times New Roman"/>
+                <w:color w:val="000000"/>
+                <w:sz w:val="24"/>
+                <w:szCs w:val="24"/>
+              </w:rPr>
+            </w:pPr>
+          </w:p>
+        </w:tc>
+        <w:tc>
+          <w:tcPr>
+            <w:tcW w:w="0" w:type="auto"/>
+            <w:tcBorders>
+              <w:bottom w:val="single" w:sz="4" w:space="0" w:color="auto"/>
+            </w:tcBorders>
+          </w:tcPr>
+          <w:p>
+            <w:pPr>
+              <w:spacing w:line="480" w:lineRule="auto"/>
+              <w:jc w:val="center"/>
+              <w:rPr>
+                <w:rFonts w:ascii="Times New Roman" w:hAnsi="Times New Roman" w:cs="Times New Roman"/>
+                <w:sz w:val="24"/>
+                <w:szCs w:val="24"/>
+              </w:rPr>
+            </w:pPr>
+            <w:r>
+              <w:rPr>
+                <w:rFonts w:ascii="Times New Roman" w:hAnsi="Times New Roman" w:cs="Times New Roman"/>
+                <w:color w:val="000000"/>
+                <w:sz w:val="24"/>
+                <w:szCs w:val="24"/>
+              </w:rPr>
+              <w:t>5.81</w:t>
+            </w:r>
+          </w:p>
+        </w:tc>
+        <w:tc>
+          <w:tcPr>
+            <w:tcW w:w="0" w:type="auto"/>
+            <w:tcBorders>
+              <w:bottom w:val="single" w:sz="4" w:space="0" w:color="auto"/>
+            </w:tcBorders>
+          </w:tcPr>
+          <w:p>
+            <w:pPr>
+              <w:spacing w:line="480" w:lineRule="auto"/>
+              <w:jc w:val="center"/>
+              <w:rPr>
+                <w:rFonts w:ascii="Times New Roman" w:hAnsi="Times New Roman" w:cs="Times New Roman"/>
+                <w:sz w:val="24"/>
+                <w:szCs w:val="24"/>
+              </w:rPr>
+            </w:pPr>
+            <w:r>
+              <w:rPr>
+                <w:rFonts w:ascii="Times New Roman" w:hAnsi="Times New Roman" w:cs="Times New Roman"/>
+                <w:color w:val="000000"/>
+                <w:sz w:val="24"/>
+                <w:szCs w:val="24"/>
+              </w:rPr>
+              <w:t>2.40 </w:t>
+            </w:r>
+            <w:r>
+              <w:rPr>
+                <w:rFonts w:ascii="Times New Roman" w:hAnsi="Times New Roman" w:cs="Times New Roman"/>
+                <w:color w:val="000000"/>
+                <w:sz w:val="24"/>
+                <w:szCs w:val="24"/>
+              </w:rPr>
+              <w:t>a</w:t>
+            </w:r>
+            <w:r>
+              <w:rPr>
+                <w:rFonts w:ascii="Times New Roman" w:hAnsi="Times New Roman" w:cs="Times New Roman"/>
+                <w:color w:val="000000"/>
+                <w:sz w:val="24"/>
+                <w:szCs w:val="24"/>
+              </w:rPr>
+              <w:t> 14.05</w:t>
+            </w:r>
+          </w:p>
+        </w:tc>
+        <w:tc>
+          <w:tcPr>
+            <w:tcW w:w="0" w:type="auto"/>
+            <w:tcBorders>
+              <w:bottom w:val="single" w:sz="4" w:space="0" w:color="auto"/>
+            </w:tcBorders>
+          </w:tcPr>
+          <w:p>
+            <w:pPr>
+              <w:spacing w:line="480" w:lineRule="auto"/>
+              <w:jc w:val="center"/>
+              <w:rPr>
+                <w:rFonts w:ascii="Times New Roman" w:hAnsi="Times New Roman" w:cs="Times New Roman"/>
+                <w:sz w:val="24"/>
+                <w:szCs w:val="24"/>
+              </w:rPr>
+            </w:pPr>
+            <w:r>
+              <w:rPr>
+                <w:rStyle w:val="Forte"/>
+                <w:rFonts w:ascii="Times New Roman" w:hAnsi="Times New Roman" w:cs="Times New Roman"/>
+                <w:color w:val="000000"/>
+                <w:sz w:val="24"/>
+                <w:szCs w:val="24"/>
+              </w:rPr>
+              <w:t>&lt;0.001</w:t>
+            </w:r>
+          </w:p>
+        </w:tc>
+      </w:tr>
+      <w:tr>
+        <w:trPr>
+          <w:trHeight w:val="390"/>
+        </w:trPr>
+        <w:tc>
+          <w:tcPr>
+            <w:tcW w:w="0" w:type="auto"/>
+            <w:gridSpan w:val="9"/>
+            <w:tcBorders>
+              <w:top w:val="single" w:sz="4" w:space="0" w:color="auto"/>
+            </w:tcBorders>
+          </w:tcPr>
+          <w:p>
+            <w:pPr>
+              <w:jc w:val="both"/>
+              <w:rPr>
+                <w:rFonts w:ascii="Times New Roman" w:hAnsi="Times New Roman" w:cs="Times New Roman"/>
+                <w:sz w:val="24"/>
+                <w:szCs w:val="24"/>
+              </w:rPr>
+            </w:pPr>
+            <w:r>
+              <w:rPr>
+                <w:rFonts w:ascii="Times New Roman" w:hAnsi="Times New Roman" w:cs="Times New Roman"/>
+                <w:sz w:val="24"/>
+                <w:szCs w:val="24"/>
+              </w:rPr>
+              <w:t>a = Modelo ajustado por i</w:t>
+            </w:r>
+            <w:r>
+              <w:rPr>
+                <w:rFonts w:ascii="Times New Roman" w:hAnsi="Times New Roman" w:cs="Times New Roman"/>
+                <w:sz w:val="24"/>
+                <w:szCs w:val="24"/>
+              </w:rPr>
+              <w:t xml:space="preserve">dade (&lt;80 e ≥80 anos), raça (mexicano-americano, outros hispânicos, brancos não hispânicos, negros não hispânicos, outras raças), </w:t>
+            </w:r>
+            <w:r>
+              <w:rPr>
+                <w:rFonts w:ascii="Times New Roman" w:hAnsi="Times New Roman" w:cs="Times New Roman"/>
+                <w:sz w:val="24"/>
+                <w:szCs w:val="24"/>
+              </w:rPr>
+              <w:t>n</w:t>
+            </w:r>
+            <w:r>
+              <w:rPr>
+                <w:rFonts w:ascii="Times New Roman" w:hAnsi="Times New Roman" w:cs="Times New Roman"/>
+                <w:sz w:val="24"/>
+                <w:szCs w:val="24"/>
+              </w:rPr>
+              <w:t xml:space="preserve">úmero de medicamentos de uso contínuo </w:t>
+            </w:r>
+            <w:r>
+              <w:rPr>
+                <w:rFonts w:ascii="Times New Roman" w:hAnsi="Times New Roman" w:cs="Times New Roman"/>
+                <w:sz w:val="24"/>
+                <w:szCs w:val="24"/>
+              </w:rPr>
+              <w:t xml:space="preserve">(&lt;3 e ≥3 medicamentos de uso </w:t>
+            </w:r>
+            <w:r>
+              <w:rPr>
+                <w:rFonts w:ascii="Times New Roman" w:hAnsi="Times New Roman" w:cs="Times New Roman"/>
+                <w:sz w:val="24"/>
+                <w:szCs w:val="24"/>
+              </w:rPr>
+              <w:t>contínuo</w:t>
+            </w:r>
+            <w:r>
+              <w:rPr>
+                <w:rFonts w:ascii="Times New Roman" w:hAnsi="Times New Roman" w:cs="Times New Roman"/>
+                <w:sz w:val="24"/>
+                <w:szCs w:val="24"/>
+              </w:rPr>
+              <w:t xml:space="preserve">), </w:t>
+            </w:r>
+            <w:r>
+              <w:rPr>
+                <w:rFonts w:ascii="Times New Roman" w:hAnsi="Times New Roman" w:cs="Times New Roman"/>
+                <w:sz w:val="24"/>
+                <w:szCs w:val="24"/>
+              </w:rPr>
+              <w:t>n</w:t>
+            </w:r>
+            <w:r>
+              <w:rPr>
+                <w:rFonts w:ascii="Times New Roman" w:hAnsi="Times New Roman" w:cs="Times New Roman"/>
+                <w:sz w:val="24"/>
+                <w:szCs w:val="24"/>
+              </w:rPr>
+              <w:t xml:space="preserve">úmero de comorbidades </w:t>
+            </w:r>
+            <w:r>
+              <w:rPr>
+                <w:rFonts w:ascii="Times New Roman" w:hAnsi="Times New Roman" w:cs="Times New Roman"/>
+                <w:sz w:val="24"/>
+                <w:szCs w:val="24"/>
+              </w:rPr>
+              <w:t>(&lt;3 e ≥3 comorbidades) e índice de pobreza (≤1 e &gt;1).</w:t>
             </w:r>
           </w:p>
         </w:tc>
@@ -2369,8 +4035,8 @@
     </w:tbl>
     <w:p/>
     <w:sectPr>
-      <w:pgSz w:w="11906" w:h="16838"/>
-      <w:pgMar w:top="1418" w:right="1701" w:bottom="1418" w:left="1701" w:header="709" w:footer="709" w:gutter="0"/>
+      <w:pgSz w:w="16838" w:h="11906" w:orient="landscape"/>
+      <w:pgMar w:top="1701" w:right="1418" w:bottom="1701" w:left="1418" w:header="709" w:footer="709" w:gutter="0"/>
       <w:cols w:space="708"/>
       <w:docGrid w:linePitch="360"/>
     </w:sectPr>
@@ -3229,6 +4895,17 @@
       <w:contextualSpacing/>
     </w:pPr>
   </w:style>
+  <w:style w:type="character" w:styleId="Forte">
+    <w:name w:val="Strong"/>
+    <w:basedOn w:val="Fontepargpadro"/>
+    <w:uiPriority w:val="22"/>
+    <w:qFormat/>
+    <w:rsid w:val="008200F7"/>
+    <w:rPr>
+      <w:b/>
+      <w:bCs/>
+    </w:rPr>
+  </w:style>
 </w:styles>
 </file>
 

</xml_diff>

<commit_message>
update: analises ajustadas e docx dos resultados
</commit_message>
<xml_diff>
--- a/resultados.docx
+++ b/resultados.docx
@@ -22,6 +22,16 @@
           <w:szCs w:val="24"/>
         </w:rPr>
         <w:t>TABELAS</w:t>
+      </w:r>
+      <w:r>
+        <w:rPr>
+          <w:rFonts w:ascii="Times New Roman" w:hAnsi="Times New Roman" w:cs="Times New Roman"/>
+          <w:b/>
+          <w:bCs/>
+          <w:sz w:val="24"/>
+          <w:szCs w:val="24"/>
+        </w:rPr>
+        <w:t xml:space="preserve"> E FIGURAS</w:t>
       </w:r>
     </w:p>
     <w:p>
@@ -49,7 +59,23 @@
           <w:sz w:val="24"/>
           <w:szCs w:val="24"/>
         </w:rPr>
-        <w:t>Características demográficas e clínicas dos pacientes.</w:t>
+        <w:t xml:space="preserve">Características demográficas e clínicas dos </w:t>
+      </w:r>
+      <w:r>
+        <w:rPr>
+          <w:rFonts w:ascii="Times New Roman" w:hAnsi="Times New Roman" w:cs="Times New Roman"/>
+          <w:sz w:val="24"/>
+          <w:szCs w:val="24"/>
+        </w:rPr>
+        <w:t>indivíduos</w:t>
+      </w:r>
+      <w:r>
+        <w:rPr>
+          <w:rFonts w:ascii="Times New Roman" w:hAnsi="Times New Roman" w:cs="Times New Roman"/>
+          <w:sz w:val="24"/>
+          <w:szCs w:val="24"/>
+        </w:rPr>
+        <w:t>.</w:t>
       </w:r>
     </w:p>
     <w:tbl>
@@ -76,25 +102,24 @@
               <w:spacing w:line="360" w:lineRule="auto"/>
               <w:rPr>
                 <w:rFonts w:ascii="Times New Roman" w:hAnsi="Times New Roman" w:cs="Times New Roman"/>
+              </w:rPr>
+            </w:pPr>
+          </w:p>
+        </w:tc>
+        <w:tc>
+          <w:tcPr>
+            <w:tcW w:w="2687" w:type="dxa"/>
+          </w:tcPr>
+          <w:p>
+            <w:pPr>
+              <w:spacing w:line="360" w:lineRule="auto"/>
+              <w:jc w:val="center"/>
+              <w:cnfStyle w:val="100000000000" w:firstRow="1" w:lastRow="0" w:firstColumn="0" w:lastColumn="0" w:oddVBand="0" w:evenVBand="0" w:oddHBand="0" w:evenHBand="0" w:firstRowFirstColumn="0" w:firstRowLastColumn="0" w:lastRowFirstColumn="0" w:lastRowLastColumn="0"/>
+              <w:rPr>
+                <w:rFonts w:ascii="Times New Roman" w:hAnsi="Times New Roman" w:cs="Times New Roman"/>
                 <w:lang w:val="en-US"/>
               </w:rPr>
             </w:pPr>
-          </w:p>
-        </w:tc>
-        <w:tc>
-          <w:tcPr>
-            <w:tcW w:w="2687" w:type="dxa"/>
-          </w:tcPr>
-          <w:p>
-            <w:pPr>
-              <w:spacing w:line="360" w:lineRule="auto"/>
-              <w:jc w:val="center"/>
-              <w:cnfStyle w:val="100000000000" w:firstRow="1" w:lastRow="0" w:firstColumn="0" w:lastColumn="0" w:oddVBand="0" w:evenVBand="0" w:oddHBand="0" w:evenHBand="0" w:firstRowFirstColumn="0" w:firstRowLastColumn="0" w:lastRowFirstColumn="0" w:lastRowLastColumn="0"/>
-              <w:rPr>
-                <w:rFonts w:ascii="Times New Roman" w:hAnsi="Times New Roman" w:cs="Times New Roman"/>
-                <w:lang w:val="en-US"/>
-              </w:rPr>
-            </w:pPr>
             <w:r>
               <w:rPr>
                 <w:rFonts w:ascii="Times New Roman" w:hAnsi="Times New Roman" w:cs="Times New Roman"/>
@@ -105,7 +130,7 @@
               <w:rPr>
                 <w:rFonts w:ascii="Times New Roman" w:hAnsi="Times New Roman" w:cs="Times New Roman"/>
               </w:rPr>
-              <w:t>4986</w:t>
+              <w:t>4346</w:t>
             </w:r>
             <w:r>
               <w:rPr>
@@ -228,19 +253,25 @@
               <w:rPr>
                 <w:rFonts w:ascii="Times New Roman" w:hAnsi="Times New Roman" w:cs="Times New Roman"/>
               </w:rPr>
-              <w:t>1070</w:t>
-            </w:r>
-            <w:r>
-              <w:rPr>
-                <w:rFonts w:ascii="Times New Roman" w:hAnsi="Times New Roman" w:cs="Times New Roman"/>
-              </w:rPr>
-              <w:t xml:space="preserve"> (</w:t>
-            </w:r>
-            <w:r>
-              <w:rPr>
-                <w:rFonts w:ascii="Times New Roman" w:hAnsi="Times New Roman" w:cs="Times New Roman"/>
-              </w:rPr>
-              <w:t>49</w:t>
+              <w:t>2154</w:t>
+            </w:r>
+            <w:r>
+              <w:rPr>
+                <w:rFonts w:ascii="Times New Roman" w:hAnsi="Times New Roman" w:cs="Times New Roman"/>
+              </w:rPr>
+              <w:t xml:space="preserve"> </w:t>
+            </w:r>
+            <w:r>
+              <w:rPr>
+                <w:rFonts w:ascii="Times New Roman" w:hAnsi="Times New Roman" w:cs="Times New Roman"/>
+              </w:rPr>
+              <w:t>(</w:t>
+            </w:r>
+            <w:r>
+              <w:rPr>
+                <w:rFonts w:ascii="Times New Roman" w:hAnsi="Times New Roman" w:cs="Times New Roman"/>
+              </w:rPr>
+              <w:t>50</w:t>
             </w:r>
             <w:r>
               <w:rPr>
@@ -263,19 +294,25 @@
               <w:rPr>
                 <w:rFonts w:ascii="Times New Roman" w:hAnsi="Times New Roman" w:cs="Times New Roman"/>
               </w:rPr>
-              <w:t>1078</w:t>
-            </w:r>
-            <w:r>
-              <w:rPr>
-                <w:rFonts w:ascii="Times New Roman" w:hAnsi="Times New Roman" w:cs="Times New Roman"/>
-              </w:rPr>
-              <w:t xml:space="preserve"> (</w:t>
-            </w:r>
-            <w:r>
-              <w:rPr>
-                <w:rFonts w:ascii="Times New Roman" w:hAnsi="Times New Roman" w:cs="Times New Roman"/>
-              </w:rPr>
-              <w:t>51</w:t>
+              <w:t>2192</w:t>
+            </w:r>
+            <w:r>
+              <w:rPr>
+                <w:rFonts w:ascii="Times New Roman" w:hAnsi="Times New Roman" w:cs="Times New Roman"/>
+              </w:rPr>
+              <w:t xml:space="preserve"> </w:t>
+            </w:r>
+            <w:r>
+              <w:rPr>
+                <w:rFonts w:ascii="Times New Roman" w:hAnsi="Times New Roman" w:cs="Times New Roman"/>
+              </w:rPr>
+              <w:t>(</w:t>
+            </w:r>
+            <w:r>
+              <w:rPr>
+                <w:rFonts w:ascii="Times New Roman" w:hAnsi="Times New Roman" w:cs="Times New Roman"/>
+              </w:rPr>
+              <w:t>50</w:t>
             </w:r>
             <w:r>
               <w:rPr>
@@ -397,19 +434,25 @@
               <w:rPr>
                 <w:rFonts w:ascii="Times New Roman" w:hAnsi="Times New Roman" w:cs="Times New Roman"/>
               </w:rPr>
-              <w:t>604</w:t>
-            </w:r>
-            <w:r>
-              <w:rPr>
-                <w:rFonts w:ascii="Times New Roman" w:hAnsi="Times New Roman" w:cs="Times New Roman"/>
-              </w:rPr>
-              <w:t xml:space="preserve"> (</w:t>
-            </w:r>
-            <w:r>
-              <w:rPr>
-                <w:rFonts w:ascii="Times New Roman" w:hAnsi="Times New Roman" w:cs="Times New Roman"/>
-              </w:rPr>
-              <w:t>28</w:t>
+              <w:t>1245</w:t>
+            </w:r>
+            <w:r>
+              <w:rPr>
+                <w:rFonts w:ascii="Times New Roman" w:hAnsi="Times New Roman" w:cs="Times New Roman"/>
+              </w:rPr>
+              <w:t xml:space="preserve"> </w:t>
+            </w:r>
+            <w:r>
+              <w:rPr>
+                <w:rFonts w:ascii="Times New Roman" w:hAnsi="Times New Roman" w:cs="Times New Roman"/>
+              </w:rPr>
+              <w:t>(</w:t>
+            </w:r>
+            <w:r>
+              <w:rPr>
+                <w:rFonts w:ascii="Times New Roman" w:hAnsi="Times New Roman" w:cs="Times New Roman"/>
+              </w:rPr>
+              <w:t>29</w:t>
             </w:r>
             <w:r>
               <w:rPr>
@@ -432,19 +475,25 @@
               <w:rPr>
                 <w:rFonts w:ascii="Times New Roman" w:hAnsi="Times New Roman" w:cs="Times New Roman"/>
               </w:rPr>
-              <w:t>1544</w:t>
-            </w:r>
-            <w:r>
-              <w:rPr>
-                <w:rFonts w:ascii="Times New Roman" w:hAnsi="Times New Roman" w:cs="Times New Roman"/>
-              </w:rPr>
-              <w:t xml:space="preserve"> (</w:t>
-            </w:r>
-            <w:r>
-              <w:rPr>
-                <w:rFonts w:ascii="Times New Roman" w:hAnsi="Times New Roman" w:cs="Times New Roman"/>
-              </w:rPr>
-              <w:t>72</w:t>
+              <w:t>3101</w:t>
+            </w:r>
+            <w:r>
+              <w:rPr>
+                <w:rFonts w:ascii="Times New Roman" w:hAnsi="Times New Roman" w:cs="Times New Roman"/>
+              </w:rPr>
+              <w:t xml:space="preserve"> </w:t>
+            </w:r>
+            <w:r>
+              <w:rPr>
+                <w:rFonts w:ascii="Times New Roman" w:hAnsi="Times New Roman" w:cs="Times New Roman"/>
+              </w:rPr>
+              <w:t>(</w:t>
+            </w:r>
+            <w:r>
+              <w:rPr>
+                <w:rFonts w:ascii="Times New Roman" w:hAnsi="Times New Roman" w:cs="Times New Roman"/>
+              </w:rPr>
+              <w:t>71</w:t>
             </w:r>
             <w:r>
               <w:rPr>
@@ -573,19 +622,25 @@
               <w:rPr>
                 <w:rFonts w:ascii="Times New Roman" w:hAnsi="Times New Roman" w:cs="Times New Roman"/>
               </w:rPr>
-              <w:t>233</w:t>
-            </w:r>
-            <w:r>
-              <w:rPr>
-                <w:rFonts w:ascii="Times New Roman" w:hAnsi="Times New Roman" w:cs="Times New Roman"/>
-              </w:rPr>
-              <w:t xml:space="preserve"> (</w:t>
-            </w:r>
-            <w:r>
-              <w:rPr>
-                <w:rFonts w:ascii="Times New Roman" w:hAnsi="Times New Roman" w:cs="Times New Roman"/>
-              </w:rPr>
-              <w:t>10</w:t>
+              <w:t>401</w:t>
+            </w:r>
+            <w:r>
+              <w:rPr>
+                <w:rFonts w:ascii="Times New Roman" w:hAnsi="Times New Roman" w:cs="Times New Roman"/>
+              </w:rPr>
+              <w:t xml:space="preserve"> </w:t>
+            </w:r>
+            <w:r>
+              <w:rPr>
+                <w:rFonts w:ascii="Times New Roman" w:hAnsi="Times New Roman" w:cs="Times New Roman"/>
+              </w:rPr>
+              <w:t>(</w:t>
+            </w:r>
+            <w:r>
+              <w:rPr>
+                <w:rFonts w:ascii="Times New Roman" w:hAnsi="Times New Roman" w:cs="Times New Roman"/>
+              </w:rPr>
+              <w:t>9</w:t>
             </w:r>
             <w:r>
               <w:rPr>
@@ -651,19 +706,25 @@
               <w:rPr>
                 <w:rFonts w:ascii="Times New Roman" w:hAnsi="Times New Roman" w:cs="Times New Roman"/>
               </w:rPr>
-              <w:t>215</w:t>
-            </w:r>
-            <w:r>
-              <w:rPr>
-                <w:rFonts w:ascii="Times New Roman" w:hAnsi="Times New Roman" w:cs="Times New Roman"/>
-              </w:rPr>
-              <w:t xml:space="preserve"> (</w:t>
-            </w:r>
-            <w:r>
-              <w:rPr>
-                <w:rFonts w:ascii="Times New Roman" w:hAnsi="Times New Roman" w:cs="Times New Roman"/>
-              </w:rPr>
-              <w:t>10</w:t>
+              <w:t>393</w:t>
+            </w:r>
+            <w:r>
+              <w:rPr>
+                <w:rFonts w:ascii="Times New Roman" w:hAnsi="Times New Roman" w:cs="Times New Roman"/>
+              </w:rPr>
+              <w:t xml:space="preserve"> </w:t>
+            </w:r>
+            <w:r>
+              <w:rPr>
+                <w:rFonts w:ascii="Times New Roman" w:hAnsi="Times New Roman" w:cs="Times New Roman"/>
+              </w:rPr>
+              <w:t>(</w:t>
+            </w:r>
+            <w:r>
+              <w:rPr>
+                <w:rFonts w:ascii="Times New Roman" w:hAnsi="Times New Roman" w:cs="Times New Roman"/>
+              </w:rPr>
+              <w:t>9</w:t>
             </w:r>
             <w:r>
               <w:rPr>
@@ -724,19 +785,31 @@
               <w:rPr>
                 <w:rFonts w:ascii="Times New Roman" w:hAnsi="Times New Roman" w:cs="Times New Roman"/>
               </w:rPr>
-              <w:t>1072</w:t>
-            </w:r>
-            <w:r>
-              <w:rPr>
-                <w:rFonts w:ascii="Times New Roman" w:hAnsi="Times New Roman" w:cs="Times New Roman"/>
-              </w:rPr>
-              <w:t xml:space="preserve"> (</w:t>
-            </w:r>
-            <w:r>
-              <w:rPr>
-                <w:rFonts w:ascii="Times New Roman" w:hAnsi="Times New Roman" w:cs="Times New Roman"/>
-              </w:rPr>
-              <w:t>50</w:t>
+              <w:t>2335</w:t>
+            </w:r>
+            <w:r>
+              <w:rPr>
+                <w:rFonts w:ascii="Times New Roman" w:hAnsi="Times New Roman" w:cs="Times New Roman"/>
+              </w:rPr>
+              <w:t xml:space="preserve"> </w:t>
+            </w:r>
+            <w:r>
+              <w:rPr>
+                <w:rFonts w:ascii="Times New Roman" w:hAnsi="Times New Roman" w:cs="Times New Roman"/>
+              </w:rPr>
+              <w:t>(</w:t>
+            </w:r>
+            <w:r>
+              <w:rPr>
+                <w:rFonts w:ascii="Times New Roman" w:hAnsi="Times New Roman" w:cs="Times New Roman"/>
+              </w:rPr>
+              <w:t>5</w:t>
+            </w:r>
+            <w:r>
+              <w:rPr>
+                <w:rFonts w:ascii="Times New Roman" w:hAnsi="Times New Roman" w:cs="Times New Roman"/>
+              </w:rPr>
+              <w:t>4</w:t>
             </w:r>
             <w:r>
               <w:rPr>
@@ -800,19 +873,31 @@
               <w:rPr>
                 <w:rFonts w:ascii="Times New Roman" w:hAnsi="Times New Roman" w:cs="Times New Roman"/>
               </w:rPr>
-              <w:t>397</w:t>
-            </w:r>
-            <w:r>
-              <w:rPr>
-                <w:rFonts w:ascii="Times New Roman" w:hAnsi="Times New Roman" w:cs="Times New Roman"/>
-              </w:rPr>
-              <w:t xml:space="preserve"> (</w:t>
-            </w:r>
-            <w:r>
-              <w:rPr>
-                <w:rFonts w:ascii="Times New Roman" w:hAnsi="Times New Roman" w:cs="Times New Roman"/>
-              </w:rPr>
-              <w:t>18</w:t>
+              <w:t>822</w:t>
+            </w:r>
+            <w:r>
+              <w:rPr>
+                <w:rFonts w:ascii="Times New Roman" w:hAnsi="Times New Roman" w:cs="Times New Roman"/>
+              </w:rPr>
+              <w:t xml:space="preserve"> </w:t>
+            </w:r>
+            <w:r>
+              <w:rPr>
+                <w:rFonts w:ascii="Times New Roman" w:hAnsi="Times New Roman" w:cs="Times New Roman"/>
+              </w:rPr>
+              <w:t>(</w:t>
+            </w:r>
+            <w:r>
+              <w:rPr>
+                <w:rFonts w:ascii="Times New Roman" w:hAnsi="Times New Roman" w:cs="Times New Roman"/>
+              </w:rPr>
+              <w:t>1</w:t>
+            </w:r>
+            <w:r>
+              <w:rPr>
+                <w:rFonts w:ascii="Times New Roman" w:hAnsi="Times New Roman" w:cs="Times New Roman"/>
+              </w:rPr>
+              <w:t>9</w:t>
             </w:r>
             <w:r>
               <w:rPr>
@@ -873,31 +958,25 @@
               <w:rPr>
                 <w:rFonts w:ascii="Times New Roman" w:hAnsi="Times New Roman" w:cs="Times New Roman"/>
               </w:rPr>
-              <w:t>2</w:t>
-            </w:r>
-            <w:r>
-              <w:rPr>
-                <w:rFonts w:ascii="Times New Roman" w:hAnsi="Times New Roman" w:cs="Times New Roman"/>
-              </w:rPr>
-              <w:t>3</w:t>
-            </w:r>
-            <w:r>
-              <w:rPr>
-                <w:rFonts w:ascii="Times New Roman" w:hAnsi="Times New Roman" w:cs="Times New Roman"/>
-              </w:rPr>
-              <w:t>1</w:t>
-            </w:r>
-            <w:r>
-              <w:rPr>
-                <w:rFonts w:ascii="Times New Roman" w:hAnsi="Times New Roman" w:cs="Times New Roman"/>
-              </w:rPr>
-              <w:t xml:space="preserve"> (</w:t>
-            </w:r>
-            <w:r>
-              <w:rPr>
-                <w:rFonts w:ascii="Times New Roman" w:hAnsi="Times New Roman" w:cs="Times New Roman"/>
-              </w:rPr>
-              <w:t>12</w:t>
+              <w:t>395</w:t>
+            </w:r>
+            <w:r>
+              <w:rPr>
+                <w:rFonts w:ascii="Times New Roman" w:hAnsi="Times New Roman" w:cs="Times New Roman"/>
+              </w:rPr>
+              <w:t xml:space="preserve"> </w:t>
+            </w:r>
+            <w:r>
+              <w:rPr>
+                <w:rFonts w:ascii="Times New Roman" w:hAnsi="Times New Roman" w:cs="Times New Roman"/>
+              </w:rPr>
+              <w:t>(</w:t>
+            </w:r>
+            <w:r>
+              <w:rPr>
+                <w:rFonts w:ascii="Times New Roman" w:hAnsi="Times New Roman" w:cs="Times New Roman"/>
+              </w:rPr>
+              <w:t>9</w:t>
             </w:r>
             <w:r>
               <w:rPr>
@@ -1036,25 +1115,25 @@
               <w:rPr>
                 <w:rFonts w:ascii="Times New Roman" w:hAnsi="Times New Roman" w:cs="Times New Roman"/>
               </w:rPr>
-              <w:t>312</w:t>
-            </w:r>
-            <w:r>
-              <w:rPr>
-                <w:rFonts w:ascii="Times New Roman" w:hAnsi="Times New Roman" w:cs="Times New Roman"/>
-              </w:rPr>
-              <w:t xml:space="preserve"> (</w:t>
-            </w:r>
-            <w:r>
-              <w:rPr>
-                <w:rFonts w:ascii="Times New Roman" w:hAnsi="Times New Roman" w:cs="Times New Roman"/>
-              </w:rPr>
-              <w:t>1</w:t>
-            </w:r>
-            <w:r>
-              <w:rPr>
-                <w:rFonts w:ascii="Times New Roman" w:hAnsi="Times New Roman" w:cs="Times New Roman"/>
-              </w:rPr>
-              <w:t>4</w:t>
+              <w:t>695</w:t>
+            </w:r>
+            <w:r>
+              <w:rPr>
+                <w:rFonts w:ascii="Times New Roman" w:hAnsi="Times New Roman" w:cs="Times New Roman"/>
+              </w:rPr>
+              <w:t xml:space="preserve"> </w:t>
+            </w:r>
+            <w:r>
+              <w:rPr>
+                <w:rFonts w:ascii="Times New Roman" w:hAnsi="Times New Roman" w:cs="Times New Roman"/>
+              </w:rPr>
+              <w:t>(</w:t>
+            </w:r>
+            <w:r>
+              <w:rPr>
+                <w:rFonts w:ascii="Times New Roman" w:hAnsi="Times New Roman" w:cs="Times New Roman"/>
+              </w:rPr>
+              <w:t>16</w:t>
             </w:r>
             <w:r>
               <w:rPr>
@@ -1118,25 +1197,25 @@
               <w:rPr>
                 <w:rFonts w:ascii="Times New Roman" w:hAnsi="Times New Roman" w:cs="Times New Roman"/>
               </w:rPr>
-              <w:t>257</w:t>
-            </w:r>
-            <w:r>
-              <w:rPr>
-                <w:rFonts w:ascii="Times New Roman" w:hAnsi="Times New Roman" w:cs="Times New Roman"/>
-              </w:rPr>
-              <w:t xml:space="preserve"> (</w:t>
-            </w:r>
-            <w:r>
-              <w:rPr>
-                <w:rFonts w:ascii="Times New Roman" w:hAnsi="Times New Roman" w:cs="Times New Roman"/>
-              </w:rPr>
-              <w:t>1</w:t>
-            </w:r>
-            <w:r>
-              <w:rPr>
-                <w:rFonts w:ascii="Times New Roman" w:hAnsi="Times New Roman" w:cs="Times New Roman"/>
-              </w:rPr>
-              <w:t>2</w:t>
+              <w:t>643</w:t>
+            </w:r>
+            <w:r>
+              <w:rPr>
+                <w:rFonts w:ascii="Times New Roman" w:hAnsi="Times New Roman" w:cs="Times New Roman"/>
+              </w:rPr>
+              <w:t xml:space="preserve"> </w:t>
+            </w:r>
+            <w:r>
+              <w:rPr>
+                <w:rFonts w:ascii="Times New Roman" w:hAnsi="Times New Roman" w:cs="Times New Roman"/>
+              </w:rPr>
+              <w:t>(</w:t>
+            </w:r>
+            <w:r>
+              <w:rPr>
+                <w:rFonts w:ascii="Times New Roman" w:hAnsi="Times New Roman" w:cs="Times New Roman"/>
+              </w:rPr>
+              <w:t>15</w:t>
             </w:r>
             <w:r>
               <w:rPr>
@@ -1198,19 +1277,25 @@
               <w:rPr>
                 <w:rFonts w:ascii="Times New Roman" w:hAnsi="Times New Roman" w:cs="Times New Roman"/>
               </w:rPr>
-              <w:t>516</w:t>
-            </w:r>
-            <w:r>
-              <w:rPr>
-                <w:rFonts w:ascii="Times New Roman" w:hAnsi="Times New Roman" w:cs="Times New Roman"/>
-              </w:rPr>
-              <w:t xml:space="preserve"> (</w:t>
-            </w:r>
-            <w:r>
-              <w:rPr>
-                <w:rFonts w:ascii="Times New Roman" w:hAnsi="Times New Roman" w:cs="Times New Roman"/>
-              </w:rPr>
-              <w:t>24</w:t>
+              <w:t>999</w:t>
+            </w:r>
+            <w:r>
+              <w:rPr>
+                <w:rFonts w:ascii="Times New Roman" w:hAnsi="Times New Roman" w:cs="Times New Roman"/>
+              </w:rPr>
+              <w:t xml:space="preserve"> </w:t>
+            </w:r>
+            <w:r>
+              <w:rPr>
+                <w:rFonts w:ascii="Times New Roman" w:hAnsi="Times New Roman" w:cs="Times New Roman"/>
+              </w:rPr>
+              <w:t>(</w:t>
+            </w:r>
+            <w:r>
+              <w:rPr>
+                <w:rFonts w:ascii="Times New Roman" w:hAnsi="Times New Roman" w:cs="Times New Roman"/>
+              </w:rPr>
+              <w:t>23</w:t>
             </w:r>
             <w:r>
               <w:rPr>
@@ -1275,19 +1360,25 @@
               <w:rPr>
                 <w:rFonts w:ascii="Times New Roman" w:hAnsi="Times New Roman" w:cs="Times New Roman"/>
               </w:rPr>
-              <w:t>590</w:t>
-            </w:r>
-            <w:r>
-              <w:rPr>
-                <w:rFonts w:ascii="Times New Roman" w:hAnsi="Times New Roman" w:cs="Times New Roman"/>
-              </w:rPr>
-              <w:t xml:space="preserve"> (</w:t>
-            </w:r>
-            <w:r>
-              <w:rPr>
-                <w:rFonts w:ascii="Times New Roman" w:hAnsi="Times New Roman" w:cs="Times New Roman"/>
-              </w:rPr>
-              <w:t>27</w:t>
+              <w:t>1138</w:t>
+            </w:r>
+            <w:r>
+              <w:rPr>
+                <w:rFonts w:ascii="Times New Roman" w:hAnsi="Times New Roman" w:cs="Times New Roman"/>
+              </w:rPr>
+              <w:t xml:space="preserve"> </w:t>
+            </w:r>
+            <w:r>
+              <w:rPr>
+                <w:rFonts w:ascii="Times New Roman" w:hAnsi="Times New Roman" w:cs="Times New Roman"/>
+              </w:rPr>
+              <w:t>(</w:t>
+            </w:r>
+            <w:r>
+              <w:rPr>
+                <w:rFonts w:ascii="Times New Roman" w:hAnsi="Times New Roman" w:cs="Times New Roman"/>
+              </w:rPr>
+              <w:t>26</w:t>
             </w:r>
             <w:r>
               <w:rPr>
@@ -1362,7 +1453,13 @@
               <w:rPr>
                 <w:rFonts w:ascii="Times New Roman" w:hAnsi="Times New Roman" w:cs="Times New Roman"/>
               </w:rPr>
-              <w:t xml:space="preserve">469 </w:t>
+              <w:t>871</w:t>
+            </w:r>
+            <w:r>
+              <w:rPr>
+                <w:rFonts w:ascii="Times New Roman" w:hAnsi="Times New Roman" w:cs="Times New Roman"/>
+              </w:rPr>
+              <w:t xml:space="preserve"> </w:t>
             </w:r>
             <w:r>
               <w:rPr>
@@ -1374,13 +1471,7 @@
               <w:rPr>
                 <w:rFonts w:ascii="Times New Roman" w:hAnsi="Times New Roman" w:cs="Times New Roman"/>
               </w:rPr>
-              <w:t>2</w:t>
-            </w:r>
-            <w:r>
-              <w:rPr>
-                <w:rFonts w:ascii="Times New Roman" w:hAnsi="Times New Roman" w:cs="Times New Roman"/>
-              </w:rPr>
-              <w:t>2</w:t>
+              <w:t>20</w:t>
             </w:r>
             <w:r>
               <w:rPr>
@@ -1409,19 +1500,29 @@
               <w:spacing w:line="360" w:lineRule="auto"/>
               <w:rPr>
                 <w:rFonts w:ascii="Times New Roman" w:hAnsi="Times New Roman" w:cs="Times New Roman"/>
-                <w:i/>
-                <w:iCs/>
-              </w:rPr>
-            </w:pPr>
-            <w:r>
-              <w:rPr>
-                <w:rFonts w:ascii="Times New Roman" w:hAnsi="Times New Roman" w:cs="Times New Roman"/>
                 <w:b w:val="0"/>
                 <w:bCs w:val="0"/>
                 <w:i/>
                 <w:iCs/>
               </w:rPr>
-              <w:t>Missing</w:t>
+            </w:pPr>
+            <w:r>
+              <w:rPr>
+                <w:rFonts w:ascii="Times New Roman" w:hAnsi="Times New Roman" w:cs="Times New Roman"/>
+              </w:rPr>
+              <w:t>Índice de pobreza</w:t>
+            </w:r>
+            <w:r>
+              <w:rPr>
+                <w:rFonts w:ascii="Times New Roman" w:hAnsi="Times New Roman" w:cs="Times New Roman"/>
+              </w:rPr>
+              <w:t xml:space="preserve"> (</w:t>
+            </w:r>
+            <w:r>
+              <w:rPr>
+                <w:rFonts w:ascii="Times New Roman" w:hAnsi="Times New Roman" w:cs="Times New Roman"/>
+              </w:rPr>
+              <w:t>n, %)</w:t>
             </w:r>
           </w:p>
         </w:tc>
@@ -1442,30 +1543,6 @@
                 <w:rFonts w:ascii="Times New Roman" w:hAnsi="Times New Roman" w:cs="Times New Roman"/>
               </w:rPr>
             </w:pPr>
-            <w:r>
-              <w:rPr>
-                <w:rFonts w:ascii="Times New Roman" w:hAnsi="Times New Roman" w:cs="Times New Roman"/>
-              </w:rPr>
-              <w:t xml:space="preserve">4 </w:t>
-            </w:r>
-            <w:r>
-              <w:rPr>
-                <w:rFonts w:ascii="Times New Roman" w:hAnsi="Times New Roman" w:cs="Times New Roman"/>
-              </w:rPr>
-              <w:t>(</w:t>
-            </w:r>
-            <w:r>
-              <w:rPr>
-                <w:rFonts w:ascii="Times New Roman" w:hAnsi="Times New Roman" w:cs="Times New Roman"/>
-              </w:rPr>
-              <w:t>1</w:t>
-            </w:r>
-            <w:r>
-              <w:rPr>
-                <w:rFonts w:ascii="Times New Roman" w:hAnsi="Times New Roman" w:cs="Times New Roman"/>
-              </w:rPr>
-              <w:t>%)</w:t>
-            </w:r>
           </w:p>
         </w:tc>
       </w:tr>
@@ -1493,14 +1570,9 @@
             <w:r>
               <w:rPr>
                 <w:rFonts w:ascii="Times New Roman" w:hAnsi="Times New Roman" w:cs="Times New Roman"/>
-              </w:rPr>
-              <w:t>Povert index (</w:t>
-            </w:r>
-            <w:r>
-              <w:rPr>
-                <w:rFonts w:ascii="Times New Roman" w:hAnsi="Times New Roman" w:cs="Times New Roman"/>
-              </w:rPr>
-              <w:t>n, %)</w:t>
+                <w:b w:val="0"/>
+              </w:rPr>
+              <w:t>&lt; 1</w:t>
             </w:r>
           </w:p>
         </w:tc>
@@ -1521,6 +1593,36 @@
                 <w:rFonts w:ascii="Times New Roman" w:hAnsi="Times New Roman" w:cs="Times New Roman"/>
               </w:rPr>
             </w:pPr>
+            <w:r>
+              <w:rPr>
+                <w:rFonts w:ascii="Times New Roman" w:hAnsi="Times New Roman" w:cs="Times New Roman"/>
+              </w:rPr>
+              <w:t>791</w:t>
+            </w:r>
+            <w:r>
+              <w:rPr>
+                <w:rFonts w:ascii="Times New Roman" w:hAnsi="Times New Roman" w:cs="Times New Roman"/>
+              </w:rPr>
+              <w:t xml:space="preserve"> </w:t>
+            </w:r>
+            <w:r>
+              <w:rPr>
+                <w:rFonts w:ascii="Times New Roman" w:hAnsi="Times New Roman" w:cs="Times New Roman"/>
+              </w:rPr>
+              <w:t>(</w:t>
+            </w:r>
+            <w:r>
+              <w:rPr>
+                <w:rFonts w:ascii="Times New Roman" w:hAnsi="Times New Roman" w:cs="Times New Roman"/>
+              </w:rPr>
+              <w:t>18</w:t>
+            </w:r>
+            <w:r>
+              <w:rPr>
+                <w:rFonts w:ascii="Times New Roman" w:hAnsi="Times New Roman" w:cs="Times New Roman"/>
+              </w:rPr>
+              <w:t>%)</w:t>
+            </w:r>
           </w:p>
         </w:tc>
       </w:tr>
@@ -1552,8 +1654,9 @@
               <w:rPr>
                 <w:rFonts w:ascii="Times New Roman" w:hAnsi="Times New Roman" w:cs="Times New Roman"/>
                 <w:b w:val="0"/>
-              </w:rPr>
-              <w:t>&lt; 1</w:t>
+                <w:bCs w:val="0"/>
+              </w:rPr>
+              <w:t>&gt; 1</w:t>
             </w:r>
           </w:p>
         </w:tc>
@@ -1578,25 +1681,25 @@
               <w:rPr>
                 <w:rFonts w:ascii="Times New Roman" w:hAnsi="Times New Roman" w:cs="Times New Roman"/>
               </w:rPr>
-              <w:t>3</w:t>
-            </w:r>
-            <w:r>
-              <w:rPr>
-                <w:rFonts w:ascii="Times New Roman" w:hAnsi="Times New Roman" w:cs="Times New Roman"/>
-              </w:rPr>
-              <w:t>95</w:t>
-            </w:r>
-            <w:r>
-              <w:rPr>
-                <w:rFonts w:ascii="Times New Roman" w:hAnsi="Times New Roman" w:cs="Times New Roman"/>
-              </w:rPr>
-              <w:t xml:space="preserve"> (</w:t>
-            </w:r>
-            <w:r>
-              <w:rPr>
-                <w:rFonts w:ascii="Times New Roman" w:hAnsi="Times New Roman" w:cs="Times New Roman"/>
-              </w:rPr>
-              <w:t>18</w:t>
+              <w:t>3555</w:t>
+            </w:r>
+            <w:r>
+              <w:rPr>
+                <w:rFonts w:ascii="Times New Roman" w:hAnsi="Times New Roman" w:cs="Times New Roman"/>
+              </w:rPr>
+              <w:t xml:space="preserve"> </w:t>
+            </w:r>
+            <w:r>
+              <w:rPr>
+                <w:rFonts w:ascii="Times New Roman" w:hAnsi="Times New Roman" w:cs="Times New Roman"/>
+              </w:rPr>
+              <w:t>(</w:t>
+            </w:r>
+            <w:r>
+              <w:rPr>
+                <w:rFonts w:ascii="Times New Roman" w:hAnsi="Times New Roman" w:cs="Times New Roman"/>
+              </w:rPr>
+              <w:t>82</w:t>
             </w:r>
             <w:r>
               <w:rPr>
@@ -1622,19 +1725,33 @@
               <w:spacing w:line="360" w:lineRule="auto"/>
               <w:rPr>
                 <w:rFonts w:ascii="Times New Roman" w:hAnsi="Times New Roman" w:cs="Times New Roman"/>
-                <w:b w:val="0"/>
-                <w:bCs w:val="0"/>
+              </w:rPr>
+            </w:pPr>
+            <w:r>
+              <w:rPr>
+                <w:rFonts w:ascii="Times New Roman" w:hAnsi="Times New Roman" w:cs="Times New Roman"/>
+              </w:rPr>
+              <w:t xml:space="preserve">Número de medicamentos de uso contínuo </w:t>
+            </w:r>
+            <w:r>
+              <w:rPr>
+                <w:rFonts w:ascii="Times New Roman" w:hAnsi="Times New Roman" w:cs="Times New Roman"/>
+              </w:rPr>
+              <w:t>(</w:t>
+            </w:r>
+            <w:r>
+              <w:rPr>
+                <w:rFonts w:ascii="Times New Roman" w:hAnsi="Times New Roman" w:cs="Times New Roman"/>
                 <w:i/>
                 <w:iCs/>
               </w:rPr>
-            </w:pPr>
-            <w:r>
-              <w:rPr>
-                <w:rFonts w:ascii="Times New Roman" w:hAnsi="Times New Roman" w:cs="Times New Roman"/>
-                <w:b w:val="0"/>
-                <w:bCs w:val="0"/>
-              </w:rPr>
-              <w:t>&gt; 1</w:t>
+              <w:t>n</w:t>
+            </w:r>
+            <w:r>
+              <w:rPr>
+                <w:rFonts w:ascii="Times New Roman" w:hAnsi="Times New Roman" w:cs="Times New Roman"/>
+              </w:rPr>
+              <w:t>, %)</w:t>
             </w:r>
           </w:p>
         </w:tc>
@@ -1655,30 +1772,6 @@
                 <w:rFonts w:ascii="Times New Roman" w:hAnsi="Times New Roman" w:cs="Times New Roman"/>
               </w:rPr>
             </w:pPr>
-            <w:r>
-              <w:rPr>
-                <w:rFonts w:ascii="Times New Roman" w:hAnsi="Times New Roman" w:cs="Times New Roman"/>
-              </w:rPr>
-              <w:t>1753</w:t>
-            </w:r>
-            <w:r>
-              <w:rPr>
-                <w:rFonts w:ascii="Times New Roman" w:hAnsi="Times New Roman" w:cs="Times New Roman"/>
-              </w:rPr>
-              <w:t xml:space="preserve"> (</w:t>
-            </w:r>
-            <w:r>
-              <w:rPr>
-                <w:rFonts w:ascii="Times New Roman" w:hAnsi="Times New Roman" w:cs="Times New Roman"/>
-              </w:rPr>
-              <w:t>82</w:t>
-            </w:r>
-            <w:r>
-              <w:rPr>
-                <w:rFonts w:ascii="Times New Roman" w:hAnsi="Times New Roman" w:cs="Times New Roman"/>
-              </w:rPr>
-              <w:t>%)</w:t>
-            </w:r>
           </w:p>
         </w:tc>
       </w:tr>
@@ -1700,71 +1793,6 @@
               <w:spacing w:line="360" w:lineRule="auto"/>
               <w:rPr>
                 <w:rFonts w:ascii="Times New Roman" w:hAnsi="Times New Roman" w:cs="Times New Roman"/>
-              </w:rPr>
-            </w:pPr>
-            <w:r>
-              <w:rPr>
-                <w:rFonts w:ascii="Times New Roman" w:hAnsi="Times New Roman" w:cs="Times New Roman"/>
-              </w:rPr>
-              <w:t xml:space="preserve">Número de medicamentos de uso contínuo </w:t>
-            </w:r>
-            <w:r>
-              <w:rPr>
-                <w:rFonts w:ascii="Times New Roman" w:hAnsi="Times New Roman" w:cs="Times New Roman"/>
-              </w:rPr>
-              <w:t>(</w:t>
-            </w:r>
-            <w:r>
-              <w:rPr>
-                <w:rFonts w:ascii="Times New Roman" w:hAnsi="Times New Roman" w:cs="Times New Roman"/>
-                <w:i/>
-                <w:iCs/>
-              </w:rPr>
-              <w:t>n</w:t>
-            </w:r>
-            <w:r>
-              <w:rPr>
-                <w:rFonts w:ascii="Times New Roman" w:hAnsi="Times New Roman" w:cs="Times New Roman"/>
-              </w:rPr>
-              <w:t>, %)</w:t>
-            </w:r>
-          </w:p>
-        </w:tc>
-        <w:tc>
-          <w:tcPr>
-            <w:tcW w:w="2687" w:type="dxa"/>
-            <w:tcBorders>
-              <w:top w:val="nil"/>
-              <w:bottom w:val="nil"/>
-            </w:tcBorders>
-          </w:tcPr>
-          <w:p>
-            <w:pPr>
-              <w:spacing w:line="360" w:lineRule="auto"/>
-              <w:jc w:val="center"/>
-              <w:cnfStyle w:val="000000100000" w:firstRow="0" w:lastRow="0" w:firstColumn="0" w:lastColumn="0" w:oddVBand="0" w:evenVBand="0" w:oddHBand="1" w:evenHBand="0" w:firstRowFirstColumn="0" w:firstRowLastColumn="0" w:lastRowFirstColumn="0" w:lastRowLastColumn="0"/>
-              <w:rPr>
-                <w:rFonts w:ascii="Times New Roman" w:hAnsi="Times New Roman" w:cs="Times New Roman"/>
-              </w:rPr>
-            </w:pPr>
-          </w:p>
-        </w:tc>
-      </w:tr>
-      <w:tr>
-        <w:tc>
-          <w:tcPr>
-            <w:cnfStyle w:val="001000000000" w:firstRow="0" w:lastRow="0" w:firstColumn="1" w:lastColumn="0" w:oddVBand="0" w:evenVBand="0" w:oddHBand="0" w:evenHBand="0" w:firstRowFirstColumn="0" w:firstRowLastColumn="0" w:lastRowFirstColumn="0" w:lastRowLastColumn="0"/>
-            <w:tcW w:w="5807" w:type="dxa"/>
-            <w:tcBorders>
-              <w:top w:val="nil"/>
-              <w:bottom w:val="nil"/>
-            </w:tcBorders>
-          </w:tcPr>
-          <w:p>
-            <w:pPr>
-              <w:spacing w:line="360" w:lineRule="auto"/>
-              <w:rPr>
-                <w:rFonts w:ascii="Times New Roman" w:hAnsi="Times New Roman" w:cs="Times New Roman"/>
                 <w:b w:val="0"/>
                 <w:bCs w:val="0"/>
                 <w:lang w:val="en-US"/>
@@ -1798,6 +1826,88 @@
             <w:pPr>
               <w:spacing w:line="360" w:lineRule="auto"/>
               <w:jc w:val="center"/>
+              <w:cnfStyle w:val="000000100000" w:firstRow="0" w:lastRow="0" w:firstColumn="0" w:lastColumn="0" w:oddVBand="0" w:evenVBand="0" w:oddHBand="1" w:evenHBand="0" w:firstRowFirstColumn="0" w:firstRowLastColumn="0" w:lastRowFirstColumn="0" w:lastRowLastColumn="0"/>
+              <w:rPr>
+                <w:rFonts w:ascii="Times New Roman" w:hAnsi="Times New Roman" w:cs="Times New Roman"/>
+                <w:lang w:val="en-US"/>
+              </w:rPr>
+            </w:pPr>
+            <w:r>
+              <w:rPr>
+                <w:rFonts w:ascii="Times New Roman" w:hAnsi="Times New Roman" w:cs="Times New Roman"/>
+              </w:rPr>
+              <w:t>1054</w:t>
+            </w:r>
+            <w:r>
+              <w:rPr>
+                <w:rFonts w:ascii="Times New Roman" w:hAnsi="Times New Roman" w:cs="Times New Roman"/>
+              </w:rPr>
+              <w:t xml:space="preserve"> </w:t>
+            </w:r>
+            <w:r>
+              <w:rPr>
+                <w:rFonts w:ascii="Times New Roman" w:hAnsi="Times New Roman" w:cs="Times New Roman"/>
+              </w:rPr>
+              <w:t>(</w:t>
+            </w:r>
+            <w:r>
+              <w:rPr>
+                <w:rFonts w:ascii="Times New Roman" w:hAnsi="Times New Roman" w:cs="Times New Roman"/>
+              </w:rPr>
+              <w:t>24</w:t>
+            </w:r>
+            <w:r>
+              <w:rPr>
+                <w:rFonts w:ascii="Times New Roman" w:hAnsi="Times New Roman" w:cs="Times New Roman"/>
+              </w:rPr>
+              <w:t>%)</w:t>
+            </w:r>
+          </w:p>
+        </w:tc>
+      </w:tr>
+      <w:tr>
+        <w:tc>
+          <w:tcPr>
+            <w:cnfStyle w:val="001000000000" w:firstRow="0" w:lastRow="0" w:firstColumn="1" w:lastColumn="0" w:oddVBand="0" w:evenVBand="0" w:oddHBand="0" w:evenHBand="0" w:firstRowFirstColumn="0" w:firstRowLastColumn="0" w:lastRowFirstColumn="0" w:lastRowLastColumn="0"/>
+            <w:tcW w:w="5807" w:type="dxa"/>
+            <w:tcBorders>
+              <w:top w:val="nil"/>
+              <w:bottom w:val="nil"/>
+            </w:tcBorders>
+          </w:tcPr>
+          <w:p>
+            <w:pPr>
+              <w:spacing w:line="360" w:lineRule="auto"/>
+              <w:rPr>
+                <w:rFonts w:ascii="Times New Roman" w:hAnsi="Times New Roman" w:cs="Times New Roman"/>
+                <w:b w:val="0"/>
+                <w:bCs w:val="0"/>
+                <w:lang w:val="en-US"/>
+              </w:rPr>
+            </w:pPr>
+            <w:r>
+              <w:rPr>
+                <w:rFonts w:ascii="Times New Roman" w:hAnsi="Times New Roman" w:cs="Times New Roman"/>
+                <w:b w:val="0"/>
+                <w:bCs w:val="0"/>
+                <w:lang w:val="en-US"/>
+              </w:rPr>
+              <w:t>≥ 3</w:t>
+            </w:r>
+          </w:p>
+        </w:tc>
+        <w:tc>
+          <w:tcPr>
+            <w:tcW w:w="2687" w:type="dxa"/>
+            <w:tcBorders>
+              <w:top w:val="nil"/>
+              <w:bottom w:val="nil"/>
+            </w:tcBorders>
+          </w:tcPr>
+          <w:p>
+            <w:pPr>
+              <w:spacing w:line="360" w:lineRule="auto"/>
+              <w:jc w:val="center"/>
               <w:cnfStyle w:val="000000000000" w:firstRow="0" w:lastRow="0" w:firstColumn="0" w:lastColumn="0" w:oddVBand="0" w:evenVBand="0" w:oddHBand="0" w:evenHBand="0" w:firstRowFirstColumn="0" w:firstRowLastColumn="0" w:lastRowFirstColumn="0" w:lastRowLastColumn="0"/>
               <w:rPr>
                 <w:rFonts w:ascii="Times New Roman" w:hAnsi="Times New Roman" w:cs="Times New Roman"/>
@@ -1808,19 +1918,31 @@
               <w:rPr>
                 <w:rFonts w:ascii="Times New Roman" w:hAnsi="Times New Roman" w:cs="Times New Roman"/>
               </w:rPr>
-              <w:t>484</w:t>
-            </w:r>
-            <w:r>
-              <w:rPr>
-                <w:rFonts w:ascii="Times New Roman" w:hAnsi="Times New Roman" w:cs="Times New Roman"/>
-              </w:rPr>
-              <w:t xml:space="preserve"> (</w:t>
-            </w:r>
-            <w:r>
-              <w:rPr>
-                <w:rFonts w:ascii="Times New Roman" w:hAnsi="Times New Roman" w:cs="Times New Roman"/>
-              </w:rPr>
-              <w:t>22</w:t>
+              <w:t>3292</w:t>
+            </w:r>
+            <w:r>
+              <w:rPr>
+                <w:rFonts w:ascii="Times New Roman" w:hAnsi="Times New Roman" w:cs="Times New Roman"/>
+              </w:rPr>
+              <w:t xml:space="preserve"> </w:t>
+            </w:r>
+            <w:r>
+              <w:rPr>
+                <w:rFonts w:ascii="Times New Roman" w:hAnsi="Times New Roman" w:cs="Times New Roman"/>
+              </w:rPr>
+              <w:t>(</w:t>
+            </w:r>
+            <w:r>
+              <w:rPr>
+                <w:rFonts w:ascii="Times New Roman" w:hAnsi="Times New Roman" w:cs="Times New Roman"/>
+              </w:rPr>
+              <w:t>7</w:t>
+            </w:r>
+            <w:r>
+              <w:rPr>
+                <w:rFonts w:ascii="Times New Roman" w:hAnsi="Times New Roman" w:cs="Times New Roman"/>
+              </w:rPr>
+              <w:t>6</w:t>
             </w:r>
             <w:r>
               <w:rPr>
@@ -1849,6 +1971,71 @@
               <w:spacing w:line="360" w:lineRule="auto"/>
               <w:rPr>
                 <w:rFonts w:ascii="Times New Roman" w:hAnsi="Times New Roman" w:cs="Times New Roman"/>
+              </w:rPr>
+            </w:pPr>
+            <w:r>
+              <w:rPr>
+                <w:rFonts w:ascii="Times New Roman" w:hAnsi="Times New Roman" w:cs="Times New Roman"/>
+              </w:rPr>
+              <w:t xml:space="preserve">Número de comorbidades </w:t>
+            </w:r>
+            <w:r>
+              <w:rPr>
+                <w:rFonts w:ascii="Times New Roman" w:hAnsi="Times New Roman" w:cs="Times New Roman"/>
+              </w:rPr>
+              <w:t>(</w:t>
+            </w:r>
+            <w:r>
+              <w:rPr>
+                <w:rFonts w:ascii="Times New Roman" w:hAnsi="Times New Roman" w:cs="Times New Roman"/>
+                <w:i/>
+                <w:iCs/>
+              </w:rPr>
+              <w:t>n</w:t>
+            </w:r>
+            <w:r>
+              <w:rPr>
+                <w:rFonts w:ascii="Times New Roman" w:hAnsi="Times New Roman" w:cs="Times New Roman"/>
+              </w:rPr>
+              <w:t>, %)</w:t>
+            </w:r>
+          </w:p>
+        </w:tc>
+        <w:tc>
+          <w:tcPr>
+            <w:tcW w:w="2687" w:type="dxa"/>
+            <w:tcBorders>
+              <w:top w:val="nil"/>
+              <w:bottom w:val="nil"/>
+            </w:tcBorders>
+          </w:tcPr>
+          <w:p>
+            <w:pPr>
+              <w:spacing w:line="360" w:lineRule="auto"/>
+              <w:jc w:val="center"/>
+              <w:cnfStyle w:val="000000100000" w:firstRow="0" w:lastRow="0" w:firstColumn="0" w:lastColumn="0" w:oddVBand="0" w:evenVBand="0" w:oddHBand="1" w:evenHBand="0" w:firstRowFirstColumn="0" w:firstRowLastColumn="0" w:lastRowFirstColumn="0" w:lastRowLastColumn="0"/>
+              <w:rPr>
+                <w:rFonts w:ascii="Times New Roman" w:hAnsi="Times New Roman" w:cs="Times New Roman"/>
+              </w:rPr>
+            </w:pPr>
+          </w:p>
+        </w:tc>
+      </w:tr>
+      <w:tr>
+        <w:tc>
+          <w:tcPr>
+            <w:cnfStyle w:val="001000000000" w:firstRow="0" w:lastRow="0" w:firstColumn="1" w:lastColumn="0" w:oddVBand="0" w:evenVBand="0" w:oddHBand="0" w:evenHBand="0" w:firstRowFirstColumn="0" w:firstRowLastColumn="0" w:lastRowFirstColumn="0" w:lastRowLastColumn="0"/>
+            <w:tcW w:w="5807" w:type="dxa"/>
+            <w:tcBorders>
+              <w:top w:val="nil"/>
+              <w:bottom w:val="nil"/>
+            </w:tcBorders>
+          </w:tcPr>
+          <w:p>
+            <w:pPr>
+              <w:spacing w:line="360" w:lineRule="auto"/>
+              <w:rPr>
+                <w:rFonts w:ascii="Times New Roman" w:hAnsi="Times New Roman" w:cs="Times New Roman"/>
                 <w:b w:val="0"/>
                 <w:bCs w:val="0"/>
                 <w:lang w:val="en-US"/>
@@ -1858,10 +2045,8 @@
               <w:rPr>
                 <w:rFonts w:ascii="Times New Roman" w:hAnsi="Times New Roman" w:cs="Times New Roman"/>
                 <w:b w:val="0"/>
-                <w:bCs w:val="0"/>
-                <w:lang w:val="en-US"/>
-              </w:rPr>
-              <w:t>≥ 3</w:t>
+              </w:rPr>
+              <w:t>&lt; 2</w:t>
             </w:r>
           </w:p>
         </w:tc>
@@ -1877,7 +2062,7 @@
             <w:pPr>
               <w:spacing w:line="360" w:lineRule="auto"/>
               <w:jc w:val="center"/>
-              <w:cnfStyle w:val="000000100000" w:firstRow="0" w:lastRow="0" w:firstColumn="0" w:lastColumn="0" w:oddVBand="0" w:evenVBand="0" w:oddHBand="1" w:evenHBand="0" w:firstRowFirstColumn="0" w:firstRowLastColumn="0" w:lastRowFirstColumn="0" w:lastRowLastColumn="0"/>
+              <w:cnfStyle w:val="000000000000" w:firstRow="0" w:lastRow="0" w:firstColumn="0" w:lastColumn="0" w:oddVBand="0" w:evenVBand="0" w:oddHBand="0" w:evenHBand="0" w:firstRowFirstColumn="0" w:firstRowLastColumn="0" w:lastRowFirstColumn="0" w:lastRowLastColumn="0"/>
               <w:rPr>
                 <w:rFonts w:ascii="Times New Roman" w:hAnsi="Times New Roman" w:cs="Times New Roman"/>
                 <w:lang w:val="en-US"/>
@@ -1887,19 +2072,25 @@
               <w:rPr>
                 <w:rFonts w:ascii="Times New Roman" w:hAnsi="Times New Roman" w:cs="Times New Roman"/>
               </w:rPr>
-              <w:t>1664</w:t>
-            </w:r>
-            <w:r>
-              <w:rPr>
-                <w:rFonts w:ascii="Times New Roman" w:hAnsi="Times New Roman" w:cs="Times New Roman"/>
-              </w:rPr>
-              <w:t xml:space="preserve"> (</w:t>
-            </w:r>
-            <w:r>
-              <w:rPr>
-                <w:rFonts w:ascii="Times New Roman" w:hAnsi="Times New Roman" w:cs="Times New Roman"/>
-              </w:rPr>
-              <w:t>78</w:t>
+              <w:t>505</w:t>
+            </w:r>
+            <w:r>
+              <w:rPr>
+                <w:rFonts w:ascii="Times New Roman" w:hAnsi="Times New Roman" w:cs="Times New Roman"/>
+              </w:rPr>
+              <w:t xml:space="preserve"> </w:t>
+            </w:r>
+            <w:r>
+              <w:rPr>
+                <w:rFonts w:ascii="Times New Roman" w:hAnsi="Times New Roman" w:cs="Times New Roman"/>
+              </w:rPr>
+              <w:t>(</w:t>
+            </w:r>
+            <w:r>
+              <w:rPr>
+                <w:rFonts w:ascii="Times New Roman" w:hAnsi="Times New Roman" w:cs="Times New Roman"/>
+              </w:rPr>
+              <w:t>12</w:t>
             </w:r>
             <w:r>
               <w:rPr>
@@ -1907,71 +2098,6 @@
               </w:rPr>
               <w:t>%)</w:t>
             </w:r>
-          </w:p>
-        </w:tc>
-      </w:tr>
-      <w:tr>
-        <w:tc>
-          <w:tcPr>
-            <w:cnfStyle w:val="001000000000" w:firstRow="0" w:lastRow="0" w:firstColumn="1" w:lastColumn="0" w:oddVBand="0" w:evenVBand="0" w:oddHBand="0" w:evenHBand="0" w:firstRowFirstColumn="0" w:firstRowLastColumn="0" w:lastRowFirstColumn="0" w:lastRowLastColumn="0"/>
-            <w:tcW w:w="5807" w:type="dxa"/>
-            <w:tcBorders>
-              <w:top w:val="nil"/>
-              <w:bottom w:val="nil"/>
-            </w:tcBorders>
-          </w:tcPr>
-          <w:p>
-            <w:pPr>
-              <w:spacing w:line="360" w:lineRule="auto"/>
-              <w:rPr>
-                <w:rFonts w:ascii="Times New Roman" w:hAnsi="Times New Roman" w:cs="Times New Roman"/>
-              </w:rPr>
-            </w:pPr>
-            <w:r>
-              <w:rPr>
-                <w:rFonts w:ascii="Times New Roman" w:hAnsi="Times New Roman" w:cs="Times New Roman"/>
-              </w:rPr>
-              <w:t xml:space="preserve">Número de comorbidades </w:t>
-            </w:r>
-            <w:r>
-              <w:rPr>
-                <w:rFonts w:ascii="Times New Roman" w:hAnsi="Times New Roman" w:cs="Times New Roman"/>
-              </w:rPr>
-              <w:t>(</w:t>
-            </w:r>
-            <w:r>
-              <w:rPr>
-                <w:rFonts w:ascii="Times New Roman" w:hAnsi="Times New Roman" w:cs="Times New Roman"/>
-                <w:i/>
-                <w:iCs/>
-              </w:rPr>
-              <w:t>n</w:t>
-            </w:r>
-            <w:r>
-              <w:rPr>
-                <w:rFonts w:ascii="Times New Roman" w:hAnsi="Times New Roman" w:cs="Times New Roman"/>
-              </w:rPr>
-              <w:t>, %)</w:t>
-            </w:r>
-          </w:p>
-        </w:tc>
-        <w:tc>
-          <w:tcPr>
-            <w:tcW w:w="2687" w:type="dxa"/>
-            <w:tcBorders>
-              <w:top w:val="nil"/>
-              <w:bottom w:val="nil"/>
-            </w:tcBorders>
-          </w:tcPr>
-          <w:p>
-            <w:pPr>
-              <w:spacing w:line="360" w:lineRule="auto"/>
-              <w:jc w:val="center"/>
-              <w:cnfStyle w:val="000000000000" w:firstRow="0" w:lastRow="0" w:firstColumn="0" w:lastColumn="0" w:oddVBand="0" w:evenVBand="0" w:oddHBand="0" w:evenHBand="0" w:firstRowFirstColumn="0" w:firstRowLastColumn="0" w:lastRowFirstColumn="0" w:lastRowLastColumn="0"/>
-              <w:rPr>
-                <w:rFonts w:ascii="Times New Roman" w:hAnsi="Times New Roman" w:cs="Times New Roman"/>
-              </w:rPr>
-            </w:pPr>
           </w:p>
         </w:tc>
       </w:tr>
@@ -2002,98 +2128,18 @@
               <w:rPr>
                 <w:rFonts w:ascii="Times New Roman" w:hAnsi="Times New Roman" w:cs="Times New Roman"/>
                 <w:b w:val="0"/>
-              </w:rPr>
-              <w:t>&lt; 2</w:t>
-            </w:r>
-          </w:p>
-        </w:tc>
-        <w:tc>
-          <w:tcPr>
-            <w:tcW w:w="2687" w:type="dxa"/>
-            <w:tcBorders>
-              <w:top w:val="nil"/>
-              <w:bottom w:val="nil"/>
-            </w:tcBorders>
-          </w:tcPr>
-          <w:p>
-            <w:pPr>
-              <w:spacing w:line="360" w:lineRule="auto"/>
-              <w:jc w:val="center"/>
-              <w:cnfStyle w:val="000000100000" w:firstRow="0" w:lastRow="0" w:firstColumn="0" w:lastColumn="0" w:oddVBand="0" w:evenVBand="0" w:oddHBand="1" w:evenHBand="0" w:firstRowFirstColumn="0" w:firstRowLastColumn="0" w:lastRowFirstColumn="0" w:lastRowLastColumn="0"/>
-              <w:rPr>
-                <w:rFonts w:ascii="Times New Roman" w:hAnsi="Times New Roman" w:cs="Times New Roman"/>
+                <w:bCs w:val="0"/>
                 <w:lang w:val="en-US"/>
               </w:rPr>
-            </w:pPr>
-            <w:r>
-              <w:rPr>
-                <w:rFonts w:ascii="Times New Roman" w:hAnsi="Times New Roman" w:cs="Times New Roman"/>
-              </w:rPr>
-              <w:t>223</w:t>
-            </w:r>
-            <w:r>
-              <w:rPr>
-                <w:rFonts w:ascii="Times New Roman" w:hAnsi="Times New Roman" w:cs="Times New Roman"/>
-              </w:rPr>
-              <w:t xml:space="preserve"> (</w:t>
-            </w:r>
-            <w:r>
-              <w:rPr>
-                <w:rFonts w:ascii="Times New Roman" w:hAnsi="Times New Roman" w:cs="Times New Roman"/>
-              </w:rPr>
-              <w:t>1</w:t>
-            </w:r>
-            <w:r>
-              <w:rPr>
-                <w:rFonts w:ascii="Times New Roman" w:hAnsi="Times New Roman" w:cs="Times New Roman"/>
-              </w:rPr>
-              <w:t>0</w:t>
-            </w:r>
-            <w:r>
-              <w:rPr>
-                <w:rFonts w:ascii="Times New Roman" w:hAnsi="Times New Roman" w:cs="Times New Roman"/>
-              </w:rPr>
-              <w:t>%)</w:t>
-            </w:r>
-          </w:p>
-        </w:tc>
-      </w:tr>
-      <w:tr>
-        <w:tc>
-          <w:tcPr>
-            <w:cnfStyle w:val="001000000000" w:firstRow="0" w:lastRow="0" w:firstColumn="1" w:lastColumn="0" w:oddVBand="0" w:evenVBand="0" w:oddHBand="0" w:evenHBand="0" w:firstRowFirstColumn="0" w:firstRowLastColumn="0" w:lastRowFirstColumn="0" w:lastRowLastColumn="0"/>
-            <w:tcW w:w="5807" w:type="dxa"/>
-            <w:tcBorders>
-              <w:top w:val="nil"/>
-              <w:bottom w:val="nil"/>
-            </w:tcBorders>
-          </w:tcPr>
-          <w:p>
-            <w:pPr>
-              <w:spacing w:line="360" w:lineRule="auto"/>
+              <w:t xml:space="preserve">≥ </w:t>
+            </w:r>
+            <w:r>
               <w:rPr>
                 <w:rFonts w:ascii="Times New Roman" w:hAnsi="Times New Roman" w:cs="Times New Roman"/>
                 <w:b w:val="0"/>
                 <w:bCs w:val="0"/>
                 <w:lang w:val="en-US"/>
               </w:rPr>
-            </w:pPr>
-            <w:r>
-              <w:rPr>
-                <w:rFonts w:ascii="Times New Roman" w:hAnsi="Times New Roman" w:cs="Times New Roman"/>
-                <w:b w:val="0"/>
-                <w:bCs w:val="0"/>
-                <w:lang w:val="en-US"/>
-              </w:rPr>
-              <w:t xml:space="preserve">≥ </w:t>
-            </w:r>
-            <w:r>
-              <w:rPr>
-                <w:rFonts w:ascii="Times New Roman" w:hAnsi="Times New Roman" w:cs="Times New Roman"/>
-                <w:b w:val="0"/>
-                <w:bCs w:val="0"/>
-                <w:lang w:val="en-US"/>
-              </w:rPr>
               <w:t>2</w:t>
             </w:r>
           </w:p>
@@ -2110,23 +2156,112 @@
             <w:pPr>
               <w:spacing w:line="360" w:lineRule="auto"/>
               <w:jc w:val="center"/>
+              <w:cnfStyle w:val="000000100000" w:firstRow="0" w:lastRow="0" w:firstColumn="0" w:lastColumn="0" w:oddVBand="0" w:evenVBand="0" w:oddHBand="1" w:evenHBand="0" w:firstRowFirstColumn="0" w:firstRowLastColumn="0" w:lastRowFirstColumn="0" w:lastRowLastColumn="0"/>
+              <w:rPr>
+                <w:rFonts w:ascii="Times New Roman" w:hAnsi="Times New Roman" w:cs="Times New Roman"/>
+                <w:lang w:val="en-US"/>
+              </w:rPr>
+            </w:pPr>
+            <w:r>
+              <w:rPr>
+                <w:rFonts w:ascii="Times New Roman" w:hAnsi="Times New Roman" w:cs="Times New Roman"/>
+              </w:rPr>
+              <w:t>3841</w:t>
+            </w:r>
+            <w:r>
+              <w:rPr>
+                <w:rFonts w:ascii="Times New Roman" w:hAnsi="Times New Roman" w:cs="Times New Roman"/>
+              </w:rPr>
+              <w:t xml:space="preserve"> </w:t>
+            </w:r>
+            <w:r>
+              <w:rPr>
+                <w:rFonts w:ascii="Times New Roman" w:hAnsi="Times New Roman" w:cs="Times New Roman"/>
+              </w:rPr>
+              <w:t>(</w:t>
+            </w:r>
+            <w:r>
+              <w:rPr>
+                <w:rFonts w:ascii="Times New Roman" w:hAnsi="Times New Roman" w:cs="Times New Roman"/>
+              </w:rPr>
+              <w:t>88</w:t>
+            </w:r>
+            <w:r>
+              <w:rPr>
+                <w:rFonts w:ascii="Times New Roman" w:hAnsi="Times New Roman" w:cs="Times New Roman"/>
+              </w:rPr>
+              <w:t>%)</w:t>
+            </w:r>
+          </w:p>
+        </w:tc>
+      </w:tr>
+      <w:tr>
+        <w:tc>
+          <w:tcPr>
+            <w:cnfStyle w:val="001000000000" w:firstRow="0" w:lastRow="0" w:firstColumn="1" w:lastColumn="0" w:oddVBand="0" w:evenVBand="0" w:oddHBand="0" w:evenHBand="0" w:firstRowFirstColumn="0" w:firstRowLastColumn="0" w:lastRowFirstColumn="0" w:lastRowLastColumn="0"/>
+            <w:tcW w:w="5807" w:type="dxa"/>
+            <w:tcBorders>
+              <w:top w:val="nil"/>
+              <w:bottom w:val="nil"/>
+            </w:tcBorders>
+          </w:tcPr>
+          <w:p>
+            <w:pPr>
+              <w:spacing w:line="360" w:lineRule="auto"/>
+              <w:rPr>
+                <w:rFonts w:ascii="Times New Roman" w:hAnsi="Times New Roman" w:cs="Times New Roman"/>
+              </w:rPr>
+            </w:pPr>
+            <w:r>
+              <w:rPr>
+                <w:rFonts w:ascii="Times New Roman" w:hAnsi="Times New Roman" w:cs="Times New Roman"/>
+              </w:rPr>
+              <w:t>Pacientes com incapacidade funcional</w:t>
+            </w:r>
+            <w:r>
+              <w:rPr>
+                <w:rFonts w:ascii="Times New Roman" w:hAnsi="Times New Roman" w:cs="Times New Roman"/>
+              </w:rPr>
+              <w:t xml:space="preserve"> (</w:t>
+            </w:r>
+            <w:r>
+              <w:rPr>
+                <w:rFonts w:ascii="Times New Roman" w:hAnsi="Times New Roman" w:cs="Times New Roman"/>
+                <w:i/>
+                <w:iCs/>
+              </w:rPr>
+              <w:t>n</w:t>
+            </w:r>
+            <w:r>
+              <w:rPr>
+                <w:rFonts w:ascii="Times New Roman" w:hAnsi="Times New Roman" w:cs="Times New Roman"/>
+              </w:rPr>
+              <w:t>, %)</w:t>
+            </w:r>
+          </w:p>
+        </w:tc>
+        <w:tc>
+          <w:tcPr>
+            <w:tcW w:w="2687" w:type="dxa"/>
+            <w:tcBorders>
+              <w:top w:val="nil"/>
+              <w:bottom w:val="nil"/>
+            </w:tcBorders>
+          </w:tcPr>
+          <w:p>
+            <w:pPr>
+              <w:spacing w:line="360" w:lineRule="auto"/>
+              <w:jc w:val="center"/>
               <w:cnfStyle w:val="000000000000" w:firstRow="0" w:lastRow="0" w:firstColumn="0" w:lastColumn="0" w:oddVBand="0" w:evenVBand="0" w:oddHBand="0" w:evenHBand="0" w:firstRowFirstColumn="0" w:firstRowLastColumn="0" w:lastRowFirstColumn="0" w:lastRowLastColumn="0"/>
               <w:rPr>
                 <w:rFonts w:ascii="Times New Roman" w:hAnsi="Times New Roman" w:cs="Times New Roman"/>
-                <w:lang w:val="en-US"/>
-              </w:rPr>
-            </w:pPr>
-            <w:r>
-              <w:rPr>
-                <w:rFonts w:ascii="Times New Roman" w:hAnsi="Times New Roman" w:cs="Times New Roman"/>
-              </w:rPr>
-              <w:t>1</w:t>
-            </w:r>
-            <w:r>
-              <w:rPr>
-                <w:rFonts w:ascii="Times New Roman" w:hAnsi="Times New Roman" w:cs="Times New Roman"/>
-              </w:rPr>
-              <w:t>925</w:t>
+              </w:rPr>
+            </w:pPr>
+            <w:r>
+              <w:rPr>
+                <w:rFonts w:ascii="Times New Roman" w:hAnsi="Times New Roman" w:cs="Times New Roman"/>
+              </w:rPr>
+              <w:t>1603</w:t>
             </w:r>
             <w:r>
               <w:rPr>
@@ -2144,7 +2279,7 @@
               <w:rPr>
                 <w:rFonts w:ascii="Times New Roman" w:hAnsi="Times New Roman" w:cs="Times New Roman"/>
               </w:rPr>
-              <w:t>90</w:t>
+              <w:t>37</w:t>
             </w:r>
             <w:r>
               <w:rPr>
@@ -2165,21 +2300,21 @@
             <w:tcW w:w="5807" w:type="dxa"/>
             <w:tcBorders>
               <w:top w:val="nil"/>
-              <w:bottom w:val="nil"/>
-            </w:tcBorders>
-          </w:tcPr>
-          <w:p>
-            <w:pPr>
-              <w:spacing w:line="360" w:lineRule="auto"/>
-              <w:rPr>
-                <w:rFonts w:ascii="Times New Roman" w:hAnsi="Times New Roman" w:cs="Times New Roman"/>
-              </w:rPr>
-            </w:pPr>
-            <w:r>
-              <w:rPr>
-                <w:rFonts w:ascii="Times New Roman" w:hAnsi="Times New Roman" w:cs="Times New Roman"/>
-              </w:rPr>
-              <w:t>Pacientes com incapacidade funcional</w:t>
+              <w:bottom w:val="single" w:sz="4" w:space="0" w:color="auto"/>
+            </w:tcBorders>
+          </w:tcPr>
+          <w:p>
+            <w:pPr>
+              <w:spacing w:line="360" w:lineRule="auto"/>
+              <w:rPr>
+                <w:rFonts w:ascii="Times New Roman" w:hAnsi="Times New Roman" w:cs="Times New Roman"/>
+              </w:rPr>
+            </w:pPr>
+            <w:r>
+              <w:rPr>
+                <w:rFonts w:ascii="Times New Roman" w:hAnsi="Times New Roman" w:cs="Times New Roman"/>
+              </w:rPr>
+              <w:t>Pacientes que foram internados</w:t>
             </w:r>
             <w:r>
               <w:rPr>
@@ -2208,7 +2343,7 @@
             <w:tcW w:w="2687" w:type="dxa"/>
             <w:tcBorders>
               <w:top w:val="nil"/>
-              <w:bottom w:val="nil"/>
+              <w:bottom w:val="single" w:sz="4" w:space="0" w:color="auto"/>
             </w:tcBorders>
           </w:tcPr>
           <w:p>
@@ -2224,114 +2359,25 @@
               <w:rPr>
                 <w:rFonts w:ascii="Times New Roman" w:hAnsi="Times New Roman" w:cs="Times New Roman"/>
               </w:rPr>
-              <w:t>8</w:t>
-            </w:r>
-            <w:r>
-              <w:rPr>
-                <w:rFonts w:ascii="Times New Roman" w:hAnsi="Times New Roman" w:cs="Times New Roman"/>
-              </w:rPr>
-              <w:t>97</w:t>
-            </w:r>
-            <w:r>
-              <w:rPr>
-                <w:rFonts w:ascii="Times New Roman" w:hAnsi="Times New Roman" w:cs="Times New Roman"/>
-              </w:rPr>
-              <w:t xml:space="preserve"> (</w:t>
-            </w:r>
-            <w:r>
-              <w:rPr>
-                <w:rFonts w:ascii="Times New Roman" w:hAnsi="Times New Roman" w:cs="Times New Roman"/>
-              </w:rPr>
-              <w:t>42</w:t>
-            </w:r>
-            <w:r>
-              <w:rPr>
-                <w:rFonts w:ascii="Times New Roman" w:hAnsi="Times New Roman" w:cs="Times New Roman"/>
-              </w:rPr>
-              <w:t>%)</w:t>
-            </w:r>
-          </w:p>
-        </w:tc>
-      </w:tr>
-      <w:tr>
-        <w:tc>
-          <w:tcPr>
-            <w:cnfStyle w:val="001000000000" w:firstRow="0" w:lastRow="0" w:firstColumn="1" w:lastColumn="0" w:oddVBand="0" w:evenVBand="0" w:oddHBand="0" w:evenHBand="0" w:firstRowFirstColumn="0" w:firstRowLastColumn="0" w:lastRowFirstColumn="0" w:lastRowLastColumn="0"/>
-            <w:tcW w:w="5807" w:type="dxa"/>
-            <w:tcBorders>
-              <w:top w:val="nil"/>
-              <w:bottom w:val="single" w:sz="4" w:space="0" w:color="auto"/>
-            </w:tcBorders>
-          </w:tcPr>
-          <w:p>
-            <w:pPr>
-              <w:spacing w:line="360" w:lineRule="auto"/>
-              <w:rPr>
-                <w:rFonts w:ascii="Times New Roman" w:hAnsi="Times New Roman" w:cs="Times New Roman"/>
-              </w:rPr>
-            </w:pPr>
-            <w:r>
-              <w:rPr>
-                <w:rFonts w:ascii="Times New Roman" w:hAnsi="Times New Roman" w:cs="Times New Roman"/>
-              </w:rPr>
-              <w:t>Pacientes que foram internados</w:t>
-            </w:r>
-            <w:r>
-              <w:rPr>
-                <w:rFonts w:ascii="Times New Roman" w:hAnsi="Times New Roman" w:cs="Times New Roman"/>
-              </w:rPr>
-              <w:t xml:space="preserve"> (</w:t>
-            </w:r>
-            <w:r>
-              <w:rPr>
-                <w:rFonts w:ascii="Times New Roman" w:hAnsi="Times New Roman" w:cs="Times New Roman"/>
-                <w:i/>
-                <w:iCs/>
-              </w:rPr>
-              <w:t>n</w:t>
-            </w:r>
-            <w:r>
-              <w:rPr>
-                <w:rFonts w:ascii="Times New Roman" w:hAnsi="Times New Roman" w:cs="Times New Roman"/>
-              </w:rPr>
-              <w:t>, %)</w:t>
-            </w:r>
-          </w:p>
-        </w:tc>
-        <w:tc>
-          <w:tcPr>
-            <w:tcW w:w="2687" w:type="dxa"/>
-            <w:tcBorders>
-              <w:top w:val="nil"/>
-              <w:bottom w:val="single" w:sz="4" w:space="0" w:color="auto"/>
-            </w:tcBorders>
-          </w:tcPr>
-          <w:p>
-            <w:pPr>
-              <w:spacing w:line="360" w:lineRule="auto"/>
-              <w:jc w:val="center"/>
-              <w:cnfStyle w:val="000000000000" w:firstRow="0" w:lastRow="0" w:firstColumn="0" w:lastColumn="0" w:oddVBand="0" w:evenVBand="0" w:oddHBand="0" w:evenHBand="0" w:firstRowFirstColumn="0" w:firstRowLastColumn="0" w:lastRowFirstColumn="0" w:lastRowLastColumn="0"/>
-              <w:rPr>
-                <w:rFonts w:ascii="Times New Roman" w:hAnsi="Times New Roman" w:cs="Times New Roman"/>
-              </w:rPr>
-            </w:pPr>
-            <w:r>
-              <w:rPr>
-                <w:rFonts w:ascii="Times New Roman" w:hAnsi="Times New Roman" w:cs="Times New Roman"/>
-              </w:rPr>
-              <w:t>435</w:t>
-            </w:r>
-            <w:r>
-              <w:rPr>
-                <w:rFonts w:ascii="Times New Roman" w:hAnsi="Times New Roman" w:cs="Times New Roman"/>
-              </w:rPr>
-              <w:t xml:space="preserve"> (</w:t>
-            </w:r>
-            <w:r>
-              <w:rPr>
-                <w:rFonts w:ascii="Times New Roman" w:hAnsi="Times New Roman" w:cs="Times New Roman"/>
-              </w:rPr>
-              <w:t>38</w:t>
+              <w:t>932</w:t>
+            </w:r>
+            <w:r>
+              <w:rPr>
+                <w:rFonts w:ascii="Times New Roman" w:hAnsi="Times New Roman" w:cs="Times New Roman"/>
+              </w:rPr>
+              <w:t xml:space="preserve"> </w:t>
+            </w:r>
+            <w:r>
+              <w:rPr>
+                <w:rFonts w:ascii="Times New Roman" w:hAnsi="Times New Roman" w:cs="Times New Roman"/>
+              </w:rPr>
+              <w:t>(</w:t>
+            </w:r>
+            <w:r>
+              <w:rPr>
+                <w:rFonts w:ascii="Times New Roman" w:hAnsi="Times New Roman" w:cs="Times New Roman"/>
+              </w:rPr>
+              <w:t>21</w:t>
             </w:r>
             <w:r>
               <w:rPr>
@@ -2373,13 +2419,13 @@
       <w:tblGrid>
         <w:gridCol w:w="2942"/>
         <w:gridCol w:w="363"/>
-        <w:gridCol w:w="1039"/>
+        <w:gridCol w:w="1040"/>
         <w:gridCol w:w="2293"/>
-        <w:gridCol w:w="1835"/>
+        <w:gridCol w:w="1834"/>
         <w:gridCol w:w="363"/>
-        <w:gridCol w:w="1039"/>
+        <w:gridCol w:w="1040"/>
         <w:gridCol w:w="2293"/>
-        <w:gridCol w:w="1835"/>
+        <w:gridCol w:w="1834"/>
       </w:tblGrid>
       <w:tr>
         <w:trPr>
@@ -2421,8 +2467,9 @@
                 <w:sz w:val="24"/>
                 <w:szCs w:val="24"/>
               </w:rPr>
-              <w:t>Análise de regressão logística ajustada (</w:t>
-            </w:r>
+              <w:t>Análise de regressão logística (</w:t>
+            </w:r>
+            <w:proofErr w:type="spellStart"/>
             <w:r>
               <w:rPr>
                 <w:rFonts w:ascii="Times New Roman" w:hAnsi="Times New Roman" w:cs="Times New Roman"/>
@@ -2441,8 +2488,9 @@
                 <w:sz w:val="24"/>
                 <w:szCs w:val="24"/>
               </w:rPr>
-              <w:t xml:space="preserve">dds </w:t>
-            </w:r>
+              <w:t>dds</w:t>
+            </w:r>
+            <w:proofErr w:type="spellEnd"/>
             <w:r>
               <w:rPr>
                 <w:rFonts w:ascii="Times New Roman" w:hAnsi="Times New Roman" w:cs="Times New Roman"/>
@@ -2451,8 +2499,9 @@
                 <w:sz w:val="24"/>
                 <w:szCs w:val="24"/>
               </w:rPr>
-              <w:t>R</w:t>
-            </w:r>
+              <w:t xml:space="preserve"> </w:t>
+            </w:r>
+            <w:proofErr w:type="spellStart"/>
             <w:r>
               <w:rPr>
                 <w:rFonts w:ascii="Times New Roman" w:hAnsi="Times New Roman" w:cs="Times New Roman"/>
@@ -2461,8 +2510,19 @@
                 <w:sz w:val="24"/>
                 <w:szCs w:val="24"/>
               </w:rPr>
+              <w:t>R</w:t>
+            </w:r>
+            <w:r>
+              <w:rPr>
+                <w:rFonts w:ascii="Times New Roman" w:hAnsi="Times New Roman" w:cs="Times New Roman"/>
+                <w:i/>
+                <w:iCs/>
+                <w:sz w:val="24"/>
+                <w:szCs w:val="24"/>
+              </w:rPr>
               <w:t>atio</w:t>
             </w:r>
+            <w:proofErr w:type="spellEnd"/>
             <w:r>
               <w:rPr>
                 <w:rFonts w:ascii="Times New Roman" w:hAnsi="Times New Roman" w:cs="Times New Roman"/>
@@ -3016,7 +3076,7 @@
                 <w:sz w:val="24"/>
                 <w:szCs w:val="24"/>
               </w:rPr>
-              <w:t>2.39</w:t>
+              <w:t>2.28</w:t>
             </w:r>
           </w:p>
         </w:tc>
@@ -3044,7 +3104,7 @@
                 <w:sz w:val="24"/>
                 <w:szCs w:val="24"/>
               </w:rPr>
-              <w:t>2.00 </w:t>
+              <w:t>1.86 </w:t>
             </w:r>
             <w:r>
               <w:rPr>
@@ -3062,7 +3122,16 @@
                 <w:sz w:val="24"/>
                 <w:szCs w:val="24"/>
               </w:rPr>
-              <w:t> 2.86</w:t>
+              <w:t> </w:t>
+            </w:r>
+            <w:r>
+              <w:rPr>
+                <w:rFonts w:ascii="Times New Roman" w:hAnsi="Times New Roman" w:cs="Times New Roman"/>
+                <w:color w:val="000000"/>
+                <w:sz w:val="24"/>
+                <w:szCs w:val="24"/>
+              </w:rPr>
+              <w:t>2.79</w:t>
             </w:r>
           </w:p>
         </w:tc>
@@ -3725,7 +3794,25 @@
                 <w:sz w:val="24"/>
                 <w:szCs w:val="24"/>
               </w:rPr>
-              <w:t>6.20</w:t>
+              <w:t>6.</w:t>
+            </w:r>
+            <w:r>
+              <w:rPr>
+                <w:rFonts w:ascii="Times New Roman" w:hAnsi="Times New Roman" w:cs="Times New Roman"/>
+                <w:color w:val="000000"/>
+                <w:sz w:val="24"/>
+                <w:szCs w:val="24"/>
+              </w:rPr>
+              <w:t>4</w:t>
+            </w:r>
+            <w:r>
+              <w:rPr>
+                <w:rFonts w:ascii="Times New Roman" w:hAnsi="Times New Roman" w:cs="Times New Roman"/>
+                <w:color w:val="000000"/>
+                <w:sz w:val="24"/>
+                <w:szCs w:val="24"/>
+              </w:rPr>
+              <w:t>0</w:t>
             </w:r>
           </w:p>
         </w:tc>
@@ -3753,7 +3840,7 @@
                 <w:sz w:val="24"/>
                 <w:szCs w:val="24"/>
               </w:rPr>
-              <w:t>2.53 </w:t>
+              <w:t>2.5</w:t>
             </w:r>
             <w:r>
               <w:rPr>
@@ -3762,6 +3849,24 @@
                 <w:sz w:val="24"/>
                 <w:szCs w:val="24"/>
               </w:rPr>
+              <w:t>7</w:t>
+            </w:r>
+            <w:r>
+              <w:rPr>
+                <w:rFonts w:ascii="Times New Roman" w:hAnsi="Times New Roman" w:cs="Times New Roman"/>
+                <w:color w:val="000000"/>
+                <w:sz w:val="24"/>
+                <w:szCs w:val="24"/>
+              </w:rPr>
+              <w:t> </w:t>
+            </w:r>
+            <w:r>
+              <w:rPr>
+                <w:rFonts w:ascii="Times New Roman" w:hAnsi="Times New Roman" w:cs="Times New Roman"/>
+                <w:color w:val="000000"/>
+                <w:sz w:val="24"/>
+                <w:szCs w:val="24"/>
+              </w:rPr>
               <w:t>a</w:t>
             </w:r>
             <w:r>
@@ -3771,7 +3876,16 @@
                 <w:sz w:val="24"/>
                 <w:szCs w:val="24"/>
               </w:rPr>
-              <w:t> 15.18</w:t>
+              <w:t> 15.</w:t>
+            </w:r>
+            <w:r>
+              <w:rPr>
+                <w:rFonts w:ascii="Times New Roman" w:hAnsi="Times New Roman" w:cs="Times New Roman"/>
+                <w:color w:val="000000"/>
+                <w:sz w:val="24"/>
+                <w:szCs w:val="24"/>
+              </w:rPr>
+              <w:t>95</w:t>
             </w:r>
           </w:p>
         </w:tc>
@@ -4027,16 +4141,101 @@
                 <w:sz w:val="24"/>
                 <w:szCs w:val="24"/>
               </w:rPr>
-              <w:t>(&lt;3 e ≥3 comorbidades) e índice de pobreza (≤1 e &gt;1).</w:t>
+              <w:t>(&lt;</w:t>
+            </w:r>
+            <w:r>
+              <w:rPr>
+                <w:rFonts w:ascii="Times New Roman" w:hAnsi="Times New Roman" w:cs="Times New Roman"/>
+                <w:sz w:val="24"/>
+                <w:szCs w:val="24"/>
+              </w:rPr>
+              <w:t>2</w:t>
+            </w:r>
+            <w:r>
+              <w:rPr>
+                <w:rFonts w:ascii="Times New Roman" w:hAnsi="Times New Roman" w:cs="Times New Roman"/>
+                <w:sz w:val="24"/>
+                <w:szCs w:val="24"/>
+              </w:rPr>
+              <w:t xml:space="preserve"> e ≥</w:t>
+            </w:r>
+            <w:r>
+              <w:rPr>
+                <w:rFonts w:ascii="Times New Roman" w:hAnsi="Times New Roman" w:cs="Times New Roman"/>
+                <w:sz w:val="24"/>
+                <w:szCs w:val="24"/>
+              </w:rPr>
+              <w:t>2</w:t>
+            </w:r>
+            <w:r>
+              <w:rPr>
+                <w:rFonts w:ascii="Times New Roman" w:hAnsi="Times New Roman" w:cs="Times New Roman"/>
+                <w:sz w:val="24"/>
+                <w:szCs w:val="24"/>
+              </w:rPr>
+              <w:t xml:space="preserve"> comorbidades) e índice de pobreza (≤1 e &gt;1).</w:t>
             </w:r>
           </w:p>
         </w:tc>
       </w:tr>
     </w:tbl>
-    <w:p/>
+    <w:p>
+      <w:pPr>
+        <w:sectPr>
+          <w:pgSz w:w="16838" w:h="11906" w:orient="landscape"/>
+          <w:pgMar w:top="1701" w:right="1418" w:bottom="1701" w:left="1418" w:header="709" w:footer="709" w:gutter="0"/>
+          <w:cols w:space="708"/>
+          <w:docGrid w:linePitch="360"/>
+        </w:sectPr>
+      </w:pPr>
+    </w:p>
+    <w:p>
+      <w:r>
+        <w:object w:dxaOrig="9912" w:dyaOrig="8722" w14:anchorId="3E710920">
+          <v:shapetype id="_x0000_t75" coordsize="21600,21600" o:spt="75" o:preferrelative="t" path="m@4@5l@4@11@9@11@9@5xe" filled="f" stroked="f">
+            <v:stroke joinstyle="miter"/>
+            <v:formulas>
+              <v:f eqn="if lineDrawn pixelLineWidth 0"/>
+              <v:f eqn="sum @0 1 0"/>
+              <v:f eqn="sum 0 0 @1"/>
+              <v:f eqn="prod @2 1 2"/>
+              <v:f eqn="prod @3 21600 pixelWidth"/>
+              <v:f eqn="prod @3 21600 pixelHeight"/>
+              <v:f eqn="sum @0 0 1"/>
+              <v:f eqn="prod @6 1 2"/>
+              <v:f eqn="prod @7 21600 pixelWidth"/>
+              <v:f eqn="sum @8 21600 0"/>
+              <v:f eqn="prod @7 21600 pixelHeight"/>
+              <v:f eqn="sum @10 21600 0"/>
+            </v:formulas>
+            <v:path o:extrusionok="f" gradientshapeok="t" o:connecttype="rect"/>
+            <o:lock v:ext="edit" aspectratio="t"/>
+          </v:shapetype>
+          <v:shape id="_x0000_i1025" type="#_x0000_t75" style="width:425.6pt;height:373.65pt" o:ole="" filled="t">
+            <v:imagedata r:id="rId7" o:title=""/>
+          </v:shape>
+          <o:OLEObject Type="Embed" ProgID="Prism8.Document" ShapeID="_x0000_i1025" DrawAspect="Content" ObjectID="_1781700794" r:id="rId8"/>
+        </w:object>
+      </w:r>
+    </w:p>
+    <w:p>
+      <w:r>
+        <w:br w:type="page"/>
+      </w:r>
+    </w:p>
+    <w:p>
+      <w:r>
+        <w:object w:dxaOrig="11544" w:dyaOrig="8722" w14:anchorId="56294630">
+          <v:shape id="_x0000_i1026" type="#_x0000_t75" style="width:423.8pt;height:319pt" o:ole="" filled="t">
+            <v:imagedata r:id="rId9" o:title=""/>
+          </v:shape>
+          <o:OLEObject Type="Embed" ProgID="Prism8.Document" ShapeID="_x0000_i1026" DrawAspect="Content" ObjectID="_1781700795" r:id="rId10"/>
+        </w:object>
+      </w:r>
+    </w:p>
     <w:sectPr>
-      <w:pgSz w:w="16838" w:h="11906" w:orient="landscape"/>
-      <w:pgMar w:top="1701" w:right="1418" w:bottom="1701" w:left="1418" w:header="709" w:footer="709" w:gutter="0"/>
+      <w:pgSz w:w="11906" w:h="16838"/>
+      <w:pgMar w:top="1418" w:right="1701" w:bottom="1418" w:left="1701" w:header="709" w:footer="709" w:gutter="0"/>
       <w:cols w:space="708"/>
       <w:docGrid w:linePitch="360"/>
     </w:sectPr>
@@ -4497,7 +4696,6 @@
   <w:style w:type="character" w:default="1" w:styleId="Fontepargpadro">
     <w:name w:val="Default Paragraph Font"/>
     <w:uiPriority w:val="1"/>
-    <w:semiHidden/>
     <w:unhideWhenUsed/>
   </w:style>
   <w:style w:type="table" w:default="1" w:styleId="Tabelanormal">

</xml_diff>